<commit_message>
updated CV, add docx version
</commit_message>
<xml_diff>
--- a/assets/Ascha_CV.docx
+++ b/assets/Ascha_CV.docx
@@ -736,8 +736,7 @@
       </w:pPr>
       <w:r>
         <w:rPr>
-          <w:sz w:val="22"/>
-          <w:szCs w:val="22"/>
+          <w:rFonts w:cs="Times New Roman" w:ascii="Times New Roman" w:hAnsi="Times New Roman"/>
         </w:rPr>
       </w:r>
     </w:p>
@@ -817,11 +816,6 @@
           <w:rFonts w:eastAsia="Times New Roman" w:cs="Times New Roman" w:ascii="Times New Roman" w:hAnsi="Times New Roman"/>
         </w:rPr>
         <w:t xml:space="preserve">Title: Clinical Research Specialist </w:t>
-      </w:r>
-      <w:r>
-        <w:rPr>
-          <w:rFonts w:eastAsia="Times New Roman" w:cs="Times New Roman" w:ascii="Times New Roman" w:hAnsi="Times New Roman"/>
-        </w:rPr>
         <w:br/>
         <w:tab/>
         <w:t>Donor Funded -- Enlarged Vestibular Aqueduct Research Program</w:t>
@@ -2126,6 +2120,219 @@
           <w:rFonts w:cs="Times New Roman" w:ascii="Times New Roman" w:hAnsi="Times New Roman"/>
         </w:rPr>
         <w:t xml:space="preserve">. 2018 Jun 21:e181789-e181789. PMID: 29931168 </w:t>
+        <w:br/>
+      </w:r>
+    </w:p>
+    <w:p>
+      <w:pPr>
+        <w:pStyle w:val="Normal"/>
+        <w:numPr>
+          <w:ilvl w:val="0"/>
+          <w:numId w:val="9"/>
+        </w:numPr>
+        <w:spacing w:lineRule="auto" w:line="240" w:before="0" w:after="144"/>
+        <w:rPr/>
+      </w:pPr>
+      <w:r>
+        <w:rPr>
+          <w:rFonts w:cs="Times New Roman" w:ascii="Times New Roman" w:hAnsi="Times New Roman"/>
+        </w:rPr>
+        <w:t xml:space="preserve">Tamaki A, Manzoor NF, Babajanian E, Ascha M, Rezaee R, Zender CA. Clinical Significance of Sarcopenia among Patients with Advanced Oropharyngeal Cancer. Otolaryngology–Head and Neck Surgery. 2018 Aug 14:0194599818793857. </w:t>
+      </w:r>
+      <w:r>
+        <w:rPr>
+          <w:rFonts w:cs="Times New Roman" w:ascii="Times New Roman" w:hAnsi="Times New Roman"/>
+        </w:rPr>
+        <w:t>DOI: 10.1177/0194599818793857. PMID: 30105922</w:t>
+      </w:r>
+      <w:r>
+        <w:rPr>
+          <w:rFonts w:cs="Times New Roman" w:ascii="Times New Roman" w:hAnsi="Times New Roman"/>
+        </w:rPr>
+        <w:br/>
+      </w:r>
+    </w:p>
+    <w:p>
+      <w:pPr>
+        <w:pStyle w:val="Normal"/>
+        <w:numPr>
+          <w:ilvl w:val="0"/>
+          <w:numId w:val="9"/>
+        </w:numPr>
+        <w:spacing w:lineRule="auto" w:line="240" w:before="0" w:after="144"/>
+        <w:rPr/>
+      </w:pPr>
+      <w:r>
+        <w:rPr>
+          <w:rFonts w:cs="Times New Roman" w:ascii="Times New Roman" w:hAnsi="Times New Roman"/>
+        </w:rPr>
+        <w:t xml:space="preserve">Wilkinson B, Ascha M, Verbus E, Montague M, Morris J, Mercer B, Arora KS. Medicaid and receipt of interval postpartum long-acting reversible contraception. Contraception. 2018 Sep 5. pii: S0010-7824(18)30426-8. doi: 10.1016/j.contraception. 2018 </w:t>
+      </w:r>
+      <w:r>
+        <w:rPr>
+          <w:rFonts w:cs="Times New Roman" w:ascii="Times New Roman" w:hAnsi="Times New Roman"/>
+        </w:rPr>
+        <w:t>Aug</w:t>
+      </w:r>
+      <w:r>
+        <w:rPr>
+          <w:rFonts w:cs="Times New Roman" w:ascii="Times New Roman" w:hAnsi="Times New Roman"/>
+        </w:rPr>
+        <w:t xml:space="preserve"> 17. </w:t>
+      </w:r>
+      <w:r>
+        <w:rPr>
+          <w:rFonts w:cs="Times New Roman" w:ascii="Times New Roman" w:hAnsi="Times New Roman"/>
+        </w:rPr>
+        <w:t>PMID: 30194927</w:t>
+        <w:br/>
+      </w:r>
+    </w:p>
+    <w:p>
+      <w:pPr>
+        <w:pStyle w:val="Normal"/>
+        <w:numPr>
+          <w:ilvl w:val="0"/>
+          <w:numId w:val="9"/>
+        </w:numPr>
+        <w:spacing w:lineRule="auto" w:line="240" w:before="0" w:after="144"/>
+        <w:rPr/>
+      </w:pPr>
+      <w:r>
+        <w:rPr>
+          <w:rFonts w:cs="Times New Roman" w:ascii="Times New Roman" w:hAnsi="Times New Roman"/>
+        </w:rPr>
+        <w:t xml:space="preserve">Montague M, </w:t>
+      </w:r>
+      <w:r>
+        <w:rPr>
+          <w:rFonts w:cs="Times New Roman" w:ascii="Times New Roman" w:hAnsi="Times New Roman"/>
+          <w:b/>
+          <w:bCs/>
+        </w:rPr>
+        <w:t>Ascha M</w:t>
+      </w:r>
+      <w:r>
+        <w:rPr>
+          <w:rFonts w:cs="Times New Roman" w:ascii="Times New Roman" w:hAnsi="Times New Roman"/>
+        </w:rPr>
+        <w:t xml:space="preserve">, Wilkinson B, Verbus E, Morris J, Mercer BM and Arora KS, 2018. Role of Bridge Contraception in Postpartum Long-Acting Reversible Contraception and Sterilization Fulfillment Rates. </w:t>
+      </w:r>
+      <w:r>
+        <w:rPr>
+          <w:rFonts w:cs="Times New Roman" w:ascii="Times New Roman" w:hAnsi="Times New Roman"/>
+          <w:i/>
+        </w:rPr>
+        <w:t>Obstetrics &amp; Gynecology</w:t>
+      </w:r>
+      <w:r>
+        <w:rPr>
+          <w:rFonts w:cs="Times New Roman" w:ascii="Times New Roman" w:hAnsi="Times New Roman"/>
+        </w:rPr>
+        <w:t>, 2018 Sep:</w:t>
+      </w:r>
+      <w:r>
+        <w:rPr>
+          <w:rFonts w:cs="Times New Roman" w:ascii="Times New Roman" w:hAnsi="Times New Roman"/>
+          <w:i/>
+        </w:rPr>
+        <w:t>132</w:t>
+      </w:r>
+      <w:r>
+        <w:rPr>
+          <w:rFonts w:cs="Times New Roman" w:ascii="Times New Roman" w:hAnsi="Times New Roman"/>
+        </w:rPr>
+        <w:t>(3), pp.583-590. doi: 10.1097/AOG.0000000000002803 PMID: 30095782</w:t>
+      </w:r>
+      <w:r>
+        <w:rPr>
+          <w:rFonts w:cs="Times New Roman" w:ascii="Times New Roman" w:hAnsi="Times New Roman"/>
+        </w:rPr>
+        <w:br/>
+      </w:r>
+    </w:p>
+    <w:p>
+      <w:pPr>
+        <w:pStyle w:val="Normal"/>
+        <w:numPr>
+          <w:ilvl w:val="0"/>
+          <w:numId w:val="9"/>
+        </w:numPr>
+        <w:spacing w:lineRule="auto" w:line="240" w:before="0" w:after="144"/>
+        <w:rPr/>
+      </w:pPr>
+      <w:r>
+        <w:rPr>
+          <w:rFonts w:cs="Times New Roman" w:ascii="Times New Roman" w:hAnsi="Times New Roman"/>
+        </w:rPr>
+        <w:t xml:space="preserve">Raina R, Chauvin A, Fox K, Kesav N, Ascha M, Vachharajani TJ and Krishnappa V. 2018. Effect of Immunosuppressive Therapy on the Occurrence of Atypical Hemolytic Uremic Syndrome in Renal Transplant Recipients. </w:t>
+      </w:r>
+      <w:r>
+        <w:rPr>
+          <w:rFonts w:cs="Times New Roman" w:ascii="Times New Roman" w:hAnsi="Times New Roman"/>
+          <w:i/>
+        </w:rPr>
+        <w:t>Annals of transplantation</w:t>
+      </w:r>
+      <w:r>
+        <w:rPr>
+          <w:rFonts w:cs="Times New Roman" w:ascii="Times New Roman" w:hAnsi="Times New Roman"/>
+        </w:rPr>
+        <w:t xml:space="preserve">, </w:t>
+      </w:r>
+      <w:r>
+        <w:rPr>
+          <w:rFonts w:cs="Times New Roman" w:ascii="Times New Roman" w:hAnsi="Times New Roman"/>
+        </w:rPr>
+        <w:t>2018 Sep 7:</w:t>
+      </w:r>
+      <w:r>
+        <w:rPr>
+          <w:rFonts w:cs="Times New Roman" w:ascii="Times New Roman" w:hAnsi="Times New Roman"/>
+        </w:rPr>
+        <w:t xml:space="preserve"> </w:t>
+      </w:r>
+      <w:r>
+        <w:rPr>
+          <w:rFonts w:cs="Times New Roman" w:ascii="Times New Roman" w:hAnsi="Times New Roman"/>
+          <w:i/>
+        </w:rPr>
+        <w:t>23</w:t>
+      </w:r>
+      <w:r>
+        <w:rPr>
+          <w:rFonts w:cs="Times New Roman" w:ascii="Times New Roman" w:hAnsi="Times New Roman"/>
+        </w:rPr>
+        <w:t xml:space="preserve">, pp.631-638. </w:t>
+      </w:r>
+      <w:r>
+        <w:rPr>
+          <w:rFonts w:cs="Times New Roman" w:ascii="Times New Roman" w:hAnsi="Times New Roman"/>
+        </w:rPr>
+        <w:t>DOI: 10.12659/AOT.909781. PMID: 30190449</w:t>
+      </w:r>
+      <w:r>
+        <w:rPr>
+          <w:rFonts w:cs="Times New Roman" w:ascii="Times New Roman" w:hAnsi="Times New Roman"/>
+        </w:rPr>
+        <w:br/>
+      </w:r>
+    </w:p>
+    <w:p>
+      <w:pPr>
+        <w:pStyle w:val="Normal"/>
+        <w:numPr>
+          <w:ilvl w:val="0"/>
+          <w:numId w:val="0"/>
+        </w:numPr>
+        <w:spacing w:lineRule="auto" w:line="240" w:before="0" w:after="144"/>
+        <w:ind w:left="1080" w:hanging="0"/>
+        <w:rPr>
+          <w:rFonts w:ascii="Times New Roman" w:hAnsi="Times New Roman" w:cs="Times New Roman"/>
+        </w:rPr>
+      </w:pPr>
+      <w:r>
+        <w:rPr/>
       </w:r>
     </w:p>
     <w:p>
@@ -2178,20 +2385,7 @@
           <w:rFonts w:cs="Times New Roman" w:ascii="Times New Roman" w:hAnsi="Times New Roman"/>
           <w:u w:val="single"/>
         </w:rPr>
-        <w:t xml:space="preserve">Oral Presentations – </w:t>
-      </w:r>
-      <w:r>
-        <w:rPr>
-          <w:rFonts w:cs="Times New Roman" w:ascii="Times New Roman" w:hAnsi="Times New Roman"/>
-          <w:u w:val="single"/>
-        </w:rPr>
-        <w:t>Meetings and Conferences</w:t>
-      </w:r>
-      <w:r>
-        <w:rPr>
-          <w:rFonts w:cs="Times New Roman" w:ascii="Times New Roman" w:hAnsi="Times New Roman"/>
-          <w:u w:val="single"/>
-        </w:rPr>
+        <w:t>Oral Presentations – Meetings and Conferences</w:t>
         <w:br/>
       </w:r>
     </w:p>
@@ -2550,35 +2744,7 @@
           <w:rFonts w:cs="Times New Roman" w:ascii="Times New Roman" w:hAnsi="Times New Roman"/>
           <w:u w:val="single"/>
         </w:rPr>
-        <w:t>O</w:t>
-      </w:r>
-      <w:r>
-        <w:rPr>
-          <w:rFonts w:cs="Times New Roman" w:ascii="Times New Roman" w:hAnsi="Times New Roman"/>
-          <w:u w:val="single"/>
-        </w:rPr>
-        <w:t xml:space="preserve">ral </w:t>
-      </w:r>
-      <w:r>
-        <w:rPr>
-          <w:rFonts w:cs="Times New Roman" w:ascii="Times New Roman" w:hAnsi="Times New Roman"/>
-          <w:u w:val="single"/>
-        </w:rPr>
-        <w:t>P</w:t>
-      </w:r>
-      <w:r>
-        <w:rPr>
-          <w:rFonts w:cs="Times New Roman" w:ascii="Times New Roman" w:hAnsi="Times New Roman"/>
-          <w:u w:val="single"/>
-        </w:rPr>
-        <w:t xml:space="preserve">resentations - </w:t>
-      </w:r>
-      <w:r>
-        <w:rPr>
-          <w:rFonts w:cs="Times New Roman" w:ascii="Times New Roman" w:hAnsi="Times New Roman"/>
-          <w:u w:val="single"/>
-        </w:rPr>
-        <w:t>Acacdemic</w:t>
+        <w:t>Oral Presentations - Acacdemic</w:t>
       </w:r>
     </w:p>
     <w:p>
@@ -2594,100 +2760,11 @@
         </w:rPr>
       </w:pPr>
       <w:r>
-        <w:rPr/>
-      </w:r>
-    </w:p>
-    <w:p>
-      <w:pPr>
-        <w:pStyle w:val="Normal"/>
-        <w:numPr>
-          <w:ilvl w:val="0"/>
-          <w:numId w:val="14"/>
-        </w:numPr>
-        <w:spacing w:before="0" w:after="3"/>
-        <w:rPr/>
-      </w:pPr>
-      <w:r>
         <w:rPr>
           <w:rFonts w:cs="Times New Roman" w:ascii="Times New Roman" w:hAnsi="Times New Roman"/>
           <w:b w:val="false"/>
           <w:bCs w:val="false"/>
           <w:u w:val="none"/>
-        </w:rPr>
-        <w:t xml:space="preserve">Ascha MS, Saroufim P, Beno M, Barnholtz-Sloan JS. “Health Informatics and Big Data”. Case Western Reserve University School of Medicine, Systems and Scholarship Session 1, August 29 and 30. </w:t>
-      </w:r>
-    </w:p>
-    <w:p>
-      <w:pPr>
-        <w:pStyle w:val="Normal"/>
-        <w:spacing w:before="0" w:after="3"/>
-        <w:rPr>
-          <w:rFonts w:ascii="Times New Roman" w:hAnsi="Times New Roman" w:cs="Times New Roman"/>
-          <w:u w:val="single"/>
-        </w:rPr>
-      </w:pPr>
-      <w:r>
-        <w:rPr>
-          <w:rFonts w:cs="Times New Roman" w:ascii="Times New Roman" w:hAnsi="Times New Roman"/>
-          <w:u w:val="single"/>
-        </w:rPr>
-      </w:r>
-    </w:p>
-    <w:p>
-      <w:pPr>
-        <w:pStyle w:val="Normal"/>
-        <w:spacing w:before="0" w:after="3"/>
-        <w:rPr/>
-      </w:pPr>
-      <w:r>
-        <w:rPr>
-          <w:rFonts w:cs="Times New Roman" w:ascii="Times New Roman" w:hAnsi="Times New Roman"/>
-          <w:u w:val="single"/>
-        </w:rPr>
-        <w:t xml:space="preserve">Software and </w:t>
-      </w:r>
-      <w:r>
-        <w:rPr>
-          <w:rFonts w:cs="Times New Roman" w:ascii="Times New Roman" w:hAnsi="Times New Roman"/>
-          <w:u w:val="single"/>
-        </w:rPr>
-        <w:t>R</w:t>
-      </w:r>
-      <w:r>
-        <w:rPr>
-          <w:rFonts w:cs="Times New Roman" w:ascii="Times New Roman" w:hAnsi="Times New Roman"/>
-          <w:u w:val="single"/>
-        </w:rPr>
-        <w:t xml:space="preserve">eproducibility </w:t>
-      </w:r>
-      <w:r>
-        <w:rPr>
-          <w:rFonts w:cs="Times New Roman" w:ascii="Times New Roman" w:hAnsi="Times New Roman"/>
-          <w:u w:val="single"/>
-        </w:rPr>
-        <w:t>M</w:t>
-      </w:r>
-      <w:r>
-        <w:rPr>
-          <w:rFonts w:cs="Times New Roman" w:ascii="Times New Roman" w:hAnsi="Times New Roman"/>
-          <w:u w:val="single"/>
-        </w:rPr>
-        <w:t xml:space="preserve">aterials </w:t>
-      </w:r>
-    </w:p>
-    <w:p>
-      <w:pPr>
-        <w:pStyle w:val="Normal"/>
-        <w:spacing w:before="0" w:after="3"/>
-        <w:rPr>
-          <w:rFonts w:ascii="Times New Roman" w:hAnsi="Times New Roman" w:cs="Times New Roman"/>
-          <w:u w:val="single"/>
-        </w:rPr>
-      </w:pPr>
-      <w:r>
-        <w:rPr>
-          <w:rFonts w:cs="Times New Roman" w:ascii="Times New Roman" w:hAnsi="Times New Roman"/>
-          <w:u w:val="single"/>
         </w:rPr>
       </w:r>
     </w:p>
@@ -2697,6 +2774,72 @@
         <w:numPr>
           <w:ilvl w:val="0"/>
           <w:numId w:val="13"/>
+        </w:numPr>
+        <w:spacing w:before="0" w:after="3"/>
+        <w:rPr/>
+      </w:pPr>
+      <w:r>
+        <w:rPr>
+          <w:rFonts w:cs="Times New Roman" w:ascii="Times New Roman" w:hAnsi="Times New Roman"/>
+          <w:b w:val="false"/>
+          <w:bCs w:val="false"/>
+          <w:u w:val="none"/>
+        </w:rPr>
+        <w:t xml:space="preserve">Ascha MS, Saroufim P, Beno M, Barnholtz-Sloan JS. “Health Informatics and Big Data”. Case Western Reserve University School of Medicine, Systems and Scholarship Session 1, August 29 and 30. </w:t>
+      </w:r>
+    </w:p>
+    <w:p>
+      <w:pPr>
+        <w:pStyle w:val="Normal"/>
+        <w:spacing w:before="0" w:after="3"/>
+        <w:rPr>
+          <w:rFonts w:ascii="Times New Roman" w:hAnsi="Times New Roman" w:cs="Times New Roman"/>
+          <w:u w:val="single"/>
+        </w:rPr>
+      </w:pPr>
+      <w:r>
+        <w:rPr>
+          <w:rFonts w:cs="Times New Roman" w:ascii="Times New Roman" w:hAnsi="Times New Roman"/>
+          <w:u w:val="single"/>
+        </w:rPr>
+      </w:r>
+    </w:p>
+    <w:p>
+      <w:pPr>
+        <w:pStyle w:val="Normal"/>
+        <w:spacing w:before="0" w:after="3"/>
+        <w:rPr/>
+      </w:pPr>
+      <w:r>
+        <w:rPr>
+          <w:rFonts w:cs="Times New Roman" w:ascii="Times New Roman" w:hAnsi="Times New Roman"/>
+          <w:u w:val="single"/>
+        </w:rPr>
+        <w:t xml:space="preserve">Software and Reproducibility Materials </w:t>
+      </w:r>
+    </w:p>
+    <w:p>
+      <w:pPr>
+        <w:pStyle w:val="Normal"/>
+        <w:spacing w:before="0" w:after="3"/>
+        <w:rPr>
+          <w:rFonts w:ascii="Times New Roman" w:hAnsi="Times New Roman" w:cs="Times New Roman"/>
+          <w:u w:val="single"/>
+        </w:rPr>
+      </w:pPr>
+      <w:r>
+        <w:rPr>
+          <w:rFonts w:cs="Times New Roman" w:ascii="Times New Roman" w:hAnsi="Times New Roman"/>
+          <w:u w:val="single"/>
+        </w:rPr>
+      </w:r>
+    </w:p>
+    <w:p>
+      <w:pPr>
+        <w:pStyle w:val="Normal"/>
+        <w:numPr>
+          <w:ilvl w:val="0"/>
+          <w:numId w:val="12"/>
         </w:numPr>
         <w:spacing w:before="0" w:after="3"/>
         <w:rPr/>
@@ -2750,7 +2893,7 @@
         <w:pStyle w:val="Normal"/>
         <w:numPr>
           <w:ilvl w:val="0"/>
-          <w:numId w:val="13"/>
+          <w:numId w:val="12"/>
         </w:numPr>
         <w:spacing w:before="0" w:after="3"/>
         <w:rPr/>
@@ -2832,7 +2975,7 @@
         <w:pStyle w:val="ListParagraph"/>
         <w:numPr>
           <w:ilvl w:val="0"/>
-          <w:numId w:val="15"/>
+          <w:numId w:val="14"/>
         </w:numPr>
         <w:tabs>
           <w:tab w:val="left" w:pos="1175" w:leader="none"/>
@@ -2882,7 +3025,7 @@
         <w:pStyle w:val="ListParagraph"/>
         <w:numPr>
           <w:ilvl w:val="0"/>
-          <w:numId w:val="15"/>
+          <w:numId w:val="14"/>
         </w:numPr>
         <w:tabs>
           <w:tab w:val="left" w:pos="1175" w:leader="none"/>
@@ -2919,7 +3062,7 @@
         <w:pStyle w:val="ListParagraph"/>
         <w:numPr>
           <w:ilvl w:val="0"/>
-          <w:numId w:val="15"/>
+          <w:numId w:val="14"/>
         </w:numPr>
         <w:tabs>
           <w:tab w:val="left" w:pos="1175" w:leader="none"/>
@@ -2993,7 +3136,9 @@
         </w:rPr>
       </w:pPr>
       <w:r>
-        <w:rPr/>
+        <w:rPr>
+          <w:rFonts w:ascii="Times New Roman" w:hAnsi="Times New Roman"/>
+        </w:rPr>
       </w:r>
     </w:p>
     <w:p>
@@ -3019,9 +3164,10 @@
         <w:pStyle w:val="Normal"/>
         <w:spacing w:before="0" w:after="3"/>
         <w:rPr>
-          <w:rFonts w:ascii="Times New Roman" w:hAnsi="Times New Roman"/>
+          <w:rFonts w:ascii="Times New Roman" w:hAnsi="Times New Roman" w:cs="Times New Roman"/>
           <w:sz w:val="20"/>
           <w:szCs w:val="20"/>
+          <w:u w:val="single"/>
         </w:rPr>
       </w:pPr>
       <w:r>
@@ -3041,11 +3187,7 @@
           <w:numId w:val="11"/>
         </w:numPr>
         <w:spacing w:lineRule="auto" w:line="240" w:before="0" w:after="0"/>
-        <w:rPr>
-          <w:rFonts w:ascii="Times New Roman" w:hAnsi="Times New Roman"/>
-          <w:sz w:val="20"/>
-          <w:szCs w:val="20"/>
-        </w:rPr>
+        <w:rPr/>
       </w:pPr>
       <w:r>
         <w:rPr>
@@ -3072,8 +3214,12 @@
     <w:p>
       <w:pPr>
         <w:pStyle w:val="ListParagraph"/>
+        <w:numPr>
+          <w:ilvl w:val="0"/>
+          <w:numId w:val="0"/>
+        </w:numPr>
         <w:spacing w:lineRule="auto" w:line="240" w:before="0" w:after="0"/>
-        <w:ind w:left="1800" w:hanging="0"/>
+        <w:ind w:left="2880" w:hanging="0"/>
         <w:rPr>
           <w:rFonts w:eastAsia="Caladea-Regular" w:cs="Times New Roman"/>
           <w:bCs/>
@@ -3128,8 +3274,12 @@
     <w:p>
       <w:pPr>
         <w:pStyle w:val="ListParagraph"/>
+        <w:numPr>
+          <w:ilvl w:val="0"/>
+          <w:numId w:val="0"/>
+        </w:numPr>
         <w:spacing w:lineRule="auto" w:line="240" w:before="0" w:after="0"/>
-        <w:ind w:left="1800" w:hanging="0"/>
+        <w:ind w:left="2880" w:hanging="0"/>
         <w:rPr>
           <w:rFonts w:ascii="Times New Roman" w:hAnsi="Times New Roman" w:eastAsia="Caladea-Regular" w:cs="Times New Roman"/>
         </w:rPr>
@@ -3178,8 +3328,12 @@
     <w:p>
       <w:pPr>
         <w:pStyle w:val="ListParagraph"/>
+        <w:numPr>
+          <w:ilvl w:val="0"/>
+          <w:numId w:val="0"/>
+        </w:numPr>
         <w:spacing w:lineRule="auto" w:line="240" w:before="0" w:after="0"/>
-        <w:ind w:left="1800" w:hanging="0"/>
+        <w:ind w:left="2880" w:hanging="0"/>
         <w:rPr>
           <w:rFonts w:ascii="Times New Roman" w:hAnsi="Times New Roman"/>
         </w:rPr>
@@ -3220,8 +3374,12 @@
     <w:p>
       <w:pPr>
         <w:pStyle w:val="ListParagraph"/>
+        <w:numPr>
+          <w:ilvl w:val="0"/>
+          <w:numId w:val="0"/>
+        </w:numPr>
         <w:spacing w:lineRule="auto" w:line="240" w:before="0" w:after="0"/>
-        <w:ind w:left="1800" w:hanging="0"/>
+        <w:ind w:left="2880" w:hanging="0"/>
         <w:rPr>
           <w:rFonts w:ascii="Times New Roman" w:hAnsi="Times New Roman"/>
         </w:rPr>
@@ -3270,7 +3428,12 @@
     <w:p>
       <w:pPr>
         <w:pStyle w:val="Normal"/>
+        <w:numPr>
+          <w:ilvl w:val="0"/>
+          <w:numId w:val="0"/>
+        </w:numPr>
         <w:spacing w:lineRule="auto" w:line="240" w:before="0" w:after="0"/>
+        <w:ind w:left="1080" w:hanging="0"/>
         <w:rPr>
           <w:rFonts w:ascii="Times New Roman" w:hAnsi="Times New Roman"/>
           <w:sz w:val="20"/>
@@ -3318,7 +3481,12 @@
     <w:p>
       <w:pPr>
         <w:pStyle w:val="Normal"/>
+        <w:numPr>
+          <w:ilvl w:val="0"/>
+          <w:numId w:val="0"/>
+        </w:numPr>
         <w:spacing w:lineRule="auto" w:line="240" w:before="0" w:after="0"/>
+        <w:ind w:left="1080" w:hanging="0"/>
         <w:rPr>
           <w:rFonts w:ascii="Times New Roman" w:hAnsi="Times New Roman"/>
         </w:rPr>
@@ -3490,7 +3658,12 @@
     <w:p>
       <w:pPr>
         <w:pStyle w:val="Normal"/>
+        <w:numPr>
+          <w:ilvl w:val="0"/>
+          <w:numId w:val="0"/>
+        </w:numPr>
         <w:spacing w:before="0" w:after="0"/>
+        <w:ind w:left="1080" w:hanging="0"/>
         <w:rPr>
           <w:rFonts w:ascii="Times New Roman" w:hAnsi="Times New Roman"/>
         </w:rPr>
@@ -3695,8 +3868,12 @@
     <w:p>
       <w:pPr>
         <w:pStyle w:val="Normal"/>
+        <w:numPr>
+          <w:ilvl w:val="0"/>
+          <w:numId w:val="0"/>
+        </w:numPr>
         <w:spacing w:before="0" w:after="3"/>
-        <w:ind w:left="720" w:hanging="0"/>
+        <w:ind w:left="1800" w:hanging="0"/>
         <w:rPr>
           <w:rFonts w:ascii="Times New Roman" w:hAnsi="Times New Roman" w:cs="Times New Roman"/>
         </w:rPr>
@@ -4614,7 +4791,7 @@
       <w:fldChar w:fldCharType="separate"/>
     </w:r>
     <w:r>
-      <w:t>8</w:t>
+      <w:t>9</w:t>
     </w:r>
     <w:r>
       <w:fldChar w:fldCharType="end"/>
@@ -5809,7 +5986,7 @@
     </w:lvl>
     <w:lvl w:ilvl="1">
       <w:start w:val="1"/>
-      <w:numFmt w:val="lowerLetter"/>
+      <w:numFmt w:val="decimal"/>
       <w:lvlText w:val="%2."/>
       <w:lvlJc w:val="left"/>
       <w:pPr>
@@ -5818,7 +5995,7 @@
     </w:lvl>
     <w:lvl w:ilvl="2">
       <w:start w:val="1"/>
-      <w:numFmt w:val="lowerRoman"/>
+      <w:numFmt w:val="decimal"/>
       <w:lvlText w:val="%3."/>
       <w:lvlJc w:val="right"/>
       <w:pPr>
@@ -5836,7 +6013,7 @@
     </w:lvl>
     <w:lvl w:ilvl="4">
       <w:start w:val="1"/>
-      <w:numFmt w:val="lowerLetter"/>
+      <w:numFmt w:val="decimal"/>
       <w:lvlText w:val="%5."/>
       <w:lvlJc w:val="left"/>
       <w:pPr>
@@ -5845,7 +6022,7 @@
     </w:lvl>
     <w:lvl w:ilvl="5">
       <w:start w:val="1"/>
-      <w:numFmt w:val="lowerRoman"/>
+      <w:numFmt w:val="decimal"/>
       <w:lvlText w:val="%6."/>
       <w:lvlJc w:val="right"/>
       <w:pPr>
@@ -5863,7 +6040,7 @@
     </w:lvl>
     <w:lvl w:ilvl="7">
       <w:start w:val="1"/>
-      <w:numFmt w:val="lowerLetter"/>
+      <w:numFmt w:val="decimal"/>
       <w:lvlText w:val="%8."/>
       <w:lvlJc w:val="left"/>
       <w:pPr>
@@ -5872,7 +6049,7 @@
     </w:lvl>
     <w:lvl w:ilvl="8">
       <w:start w:val="1"/>
-      <w:numFmt w:val="lowerRoman"/>
+      <w:numFmt w:val="decimal"/>
       <w:lvlText w:val="%9."/>
       <w:lvlJc w:val="right"/>
       <w:pPr>
@@ -5888,9 +6065,9 @@
       <w:lvlJc w:val="left"/>
       <w:pPr>
         <w:tabs>
-          <w:tab w:val="num" w:pos="1080"/>
+          <w:tab w:val="num" w:pos="720"/>
         </w:tabs>
-        <w:ind w:left="1080" w:hanging="360"/>
+        <w:ind w:left="720" w:hanging="360"/>
       </w:pPr>
     </w:lvl>
     <w:lvl w:ilvl="1">
@@ -5900,9 +6077,9 @@
       <w:lvlJc w:val="left"/>
       <w:pPr>
         <w:tabs>
-          <w:tab w:val="num" w:pos="1440"/>
+          <w:tab w:val="num" w:pos="1080"/>
         </w:tabs>
-        <w:ind w:left="1440" w:hanging="360"/>
+        <w:ind w:left="1080" w:hanging="360"/>
       </w:pPr>
     </w:lvl>
     <w:lvl w:ilvl="2">
@@ -5912,9 +6089,9 @@
       <w:lvlJc w:val="left"/>
       <w:pPr>
         <w:tabs>
-          <w:tab w:val="num" w:pos="1800"/>
+          <w:tab w:val="num" w:pos="1440"/>
         </w:tabs>
-        <w:ind w:left="1800" w:hanging="360"/>
+        <w:ind w:left="1440" w:hanging="360"/>
       </w:pPr>
     </w:lvl>
     <w:lvl w:ilvl="3">
@@ -5924,9 +6101,9 @@
       <w:lvlJc w:val="left"/>
       <w:pPr>
         <w:tabs>
-          <w:tab w:val="num" w:pos="2160"/>
+          <w:tab w:val="num" w:pos="1800"/>
         </w:tabs>
-        <w:ind w:left="2160" w:hanging="360"/>
+        <w:ind w:left="1800" w:hanging="360"/>
       </w:pPr>
     </w:lvl>
     <w:lvl w:ilvl="4">
@@ -5936,9 +6113,9 @@
       <w:lvlJc w:val="left"/>
       <w:pPr>
         <w:tabs>
-          <w:tab w:val="num" w:pos="2520"/>
+          <w:tab w:val="num" w:pos="2160"/>
         </w:tabs>
-        <w:ind w:left="2520" w:hanging="360"/>
+        <w:ind w:left="2160" w:hanging="360"/>
       </w:pPr>
     </w:lvl>
     <w:lvl w:ilvl="5">
@@ -5948,9 +6125,9 @@
       <w:lvlJc w:val="left"/>
       <w:pPr>
         <w:tabs>
-          <w:tab w:val="num" w:pos="2880"/>
+          <w:tab w:val="num" w:pos="2520"/>
         </w:tabs>
-        <w:ind w:left="2880" w:hanging="360"/>
+        <w:ind w:left="2520" w:hanging="360"/>
       </w:pPr>
     </w:lvl>
     <w:lvl w:ilvl="6">
@@ -5960,9 +6137,9 @@
       <w:lvlJc w:val="left"/>
       <w:pPr>
         <w:tabs>
-          <w:tab w:val="num" w:pos="3240"/>
+          <w:tab w:val="num" w:pos="2880"/>
         </w:tabs>
-        <w:ind w:left="3240" w:hanging="360"/>
+        <w:ind w:left="2880" w:hanging="360"/>
       </w:pPr>
     </w:lvl>
     <w:lvl w:ilvl="7">
@@ -5972,9 +6149,9 @@
       <w:lvlJc w:val="left"/>
       <w:pPr>
         <w:tabs>
-          <w:tab w:val="num" w:pos="3600"/>
+          <w:tab w:val="num" w:pos="3240"/>
         </w:tabs>
-        <w:ind w:left="3600" w:hanging="360"/>
+        <w:ind w:left="3240" w:hanging="360"/>
       </w:pPr>
     </w:lvl>
     <w:lvl w:ilvl="8">
@@ -5984,9 +6161,9 @@
       <w:lvlJc w:val="left"/>
       <w:pPr>
         <w:tabs>
-          <w:tab w:val="num" w:pos="3960"/>
+          <w:tab w:val="num" w:pos="3600"/>
         </w:tabs>
-        <w:ind w:left="3960" w:hanging="360"/>
+        <w:ind w:left="3600" w:hanging="360"/>
       </w:pPr>
     </w:lvl>
   </w:abstractNum>
@@ -6101,116 +6278,6 @@
     </w:lvl>
   </w:abstractNum>
   <w:abstractNum w:abstractNumId="14">
-    <w:lvl w:ilvl="0">
-      <w:start w:val="1"/>
-      <w:numFmt w:val="decimal"/>
-      <w:lvlText w:val="%1."/>
-      <w:lvlJc w:val="left"/>
-      <w:pPr>
-        <w:tabs>
-          <w:tab w:val="num" w:pos="720"/>
-        </w:tabs>
-        <w:ind w:left="720" w:hanging="360"/>
-      </w:pPr>
-    </w:lvl>
-    <w:lvl w:ilvl="1">
-      <w:start w:val="1"/>
-      <w:numFmt w:val="decimal"/>
-      <w:lvlText w:val="%2."/>
-      <w:lvlJc w:val="left"/>
-      <w:pPr>
-        <w:tabs>
-          <w:tab w:val="num" w:pos="1080"/>
-        </w:tabs>
-        <w:ind w:left="1080" w:hanging="360"/>
-      </w:pPr>
-    </w:lvl>
-    <w:lvl w:ilvl="2">
-      <w:start w:val="1"/>
-      <w:numFmt w:val="decimal"/>
-      <w:lvlText w:val="%3."/>
-      <w:lvlJc w:val="left"/>
-      <w:pPr>
-        <w:tabs>
-          <w:tab w:val="num" w:pos="1440"/>
-        </w:tabs>
-        <w:ind w:left="1440" w:hanging="360"/>
-      </w:pPr>
-    </w:lvl>
-    <w:lvl w:ilvl="3">
-      <w:start w:val="1"/>
-      <w:numFmt w:val="decimal"/>
-      <w:lvlText w:val="%4."/>
-      <w:lvlJc w:val="left"/>
-      <w:pPr>
-        <w:tabs>
-          <w:tab w:val="num" w:pos="1800"/>
-        </w:tabs>
-        <w:ind w:left="1800" w:hanging="360"/>
-      </w:pPr>
-    </w:lvl>
-    <w:lvl w:ilvl="4">
-      <w:start w:val="1"/>
-      <w:numFmt w:val="decimal"/>
-      <w:lvlText w:val="%5."/>
-      <w:lvlJc w:val="left"/>
-      <w:pPr>
-        <w:tabs>
-          <w:tab w:val="num" w:pos="2160"/>
-        </w:tabs>
-        <w:ind w:left="2160" w:hanging="360"/>
-      </w:pPr>
-    </w:lvl>
-    <w:lvl w:ilvl="5">
-      <w:start w:val="1"/>
-      <w:numFmt w:val="decimal"/>
-      <w:lvlText w:val="%6."/>
-      <w:lvlJc w:val="left"/>
-      <w:pPr>
-        <w:tabs>
-          <w:tab w:val="num" w:pos="2520"/>
-        </w:tabs>
-        <w:ind w:left="2520" w:hanging="360"/>
-      </w:pPr>
-    </w:lvl>
-    <w:lvl w:ilvl="6">
-      <w:start w:val="1"/>
-      <w:numFmt w:val="decimal"/>
-      <w:lvlText w:val="%7."/>
-      <w:lvlJc w:val="left"/>
-      <w:pPr>
-        <w:tabs>
-          <w:tab w:val="num" w:pos="2880"/>
-        </w:tabs>
-        <w:ind w:left="2880" w:hanging="360"/>
-      </w:pPr>
-    </w:lvl>
-    <w:lvl w:ilvl="7">
-      <w:start w:val="1"/>
-      <w:numFmt w:val="decimal"/>
-      <w:lvlText w:val="%8."/>
-      <w:lvlJc w:val="left"/>
-      <w:pPr>
-        <w:tabs>
-          <w:tab w:val="num" w:pos="3240"/>
-        </w:tabs>
-        <w:ind w:left="3240" w:hanging="360"/>
-      </w:pPr>
-    </w:lvl>
-    <w:lvl w:ilvl="8">
-      <w:start w:val="1"/>
-      <w:numFmt w:val="decimal"/>
-      <w:lvlText w:val="%9."/>
-      <w:lvlJc w:val="left"/>
-      <w:pPr>
-        <w:tabs>
-          <w:tab w:val="num" w:pos="3600"/>
-        </w:tabs>
-        <w:ind w:left="3600" w:hanging="360"/>
-      </w:pPr>
-    </w:lvl>
-  </w:abstractNum>
-  <w:abstractNum w:abstractNumId="15">
     <w:lvl w:ilvl="0">
       <w:start w:val="1"/>
       <w:numFmt w:val="decimal"/>
@@ -6361,9 +6428,6 @@
   </w:num>
   <w:num w:numId="14">
     <w:abstractNumId w:val="14"/>
-  </w:num>
-  <w:num w:numId="15">
-    <w:abstractNumId w:val="15"/>
   </w:num>
 </w:numbering>
 </file>
@@ -15572,6 +15636,496 @@
   </w:style>
   <w:style w:type="character" w:styleId="ListLabel1191">
     <w:name w:val="ListLabel 1191"/>
+    <w:qFormat/>
+    <w:rPr>
+      <w:rFonts w:ascii="Times New Roman" w:hAnsi="Times New Roman"/>
+      <w:b w:val="false"/>
+      <w:sz w:val="20"/>
+    </w:rPr>
+  </w:style>
+  <w:style w:type="character" w:styleId="ListLabel1192">
+    <w:name w:val="ListLabel 1192"/>
+    <w:qFormat/>
+    <w:rPr>
+      <w:rFonts w:eastAsia="Times New Roman" w:cs="Times New Roman"/>
+      <w:b w:val="false"/>
+      <w:i w:val="false"/>
+      <w:strike w:val="false"/>
+      <w:dstrike w:val="false"/>
+      <w:color w:val="000000"/>
+      <w:position w:val="0"/>
+      <w:sz w:val="24"/>
+      <w:sz w:val="24"/>
+      <w:szCs w:val="24"/>
+      <w:highlight w:val="white"/>
+      <w:u w:val="none"/>
+      <w:vertAlign w:val="baseline"/>
+    </w:rPr>
+  </w:style>
+  <w:style w:type="character" w:styleId="ListLabel1193">
+    <w:name w:val="ListLabel 1193"/>
+    <w:qFormat/>
+    <w:rPr>
+      <w:rFonts w:ascii="Times New Roman" w:hAnsi="Times New Roman" w:cs="Symbol"/>
+      <w:sz w:val="20"/>
+    </w:rPr>
+  </w:style>
+  <w:style w:type="character" w:styleId="ListLabel1194">
+    <w:name w:val="ListLabel 1194"/>
+    <w:qFormat/>
+    <w:rPr>
+      <w:rFonts w:cs="Courier New"/>
+    </w:rPr>
+  </w:style>
+  <w:style w:type="character" w:styleId="ListLabel1195">
+    <w:name w:val="ListLabel 1195"/>
+    <w:qFormat/>
+    <w:rPr>
+      <w:rFonts w:cs="Wingdings"/>
+    </w:rPr>
+  </w:style>
+  <w:style w:type="character" w:styleId="ListLabel1196">
+    <w:name w:val="ListLabel 1196"/>
+    <w:qFormat/>
+    <w:rPr>
+      <w:rFonts w:cs="Symbol"/>
+    </w:rPr>
+  </w:style>
+  <w:style w:type="character" w:styleId="ListLabel1197">
+    <w:name w:val="ListLabel 1197"/>
+    <w:qFormat/>
+    <w:rPr>
+      <w:rFonts w:cs="Courier New"/>
+    </w:rPr>
+  </w:style>
+  <w:style w:type="character" w:styleId="ListLabel1198">
+    <w:name w:val="ListLabel 1198"/>
+    <w:qFormat/>
+    <w:rPr>
+      <w:rFonts w:cs="Wingdings"/>
+    </w:rPr>
+  </w:style>
+  <w:style w:type="character" w:styleId="ListLabel1199">
+    <w:name w:val="ListLabel 1199"/>
+    <w:qFormat/>
+    <w:rPr>
+      <w:rFonts w:cs="Symbol"/>
+    </w:rPr>
+  </w:style>
+  <w:style w:type="character" w:styleId="ListLabel1200">
+    <w:name w:val="ListLabel 1200"/>
+    <w:qFormat/>
+    <w:rPr>
+      <w:rFonts w:cs="Courier New"/>
+    </w:rPr>
+  </w:style>
+  <w:style w:type="character" w:styleId="ListLabel1201">
+    <w:name w:val="ListLabel 1201"/>
+    <w:qFormat/>
+    <w:rPr>
+      <w:rFonts w:cs="Wingdings"/>
+    </w:rPr>
+  </w:style>
+  <w:style w:type="character" w:styleId="ListLabel1202">
+    <w:name w:val="ListLabel 1202"/>
+    <w:qFormat/>
+    <w:rPr>
+      <w:rFonts w:ascii="Times New Roman" w:hAnsi="Times New Roman" w:cs="Symbol"/>
+      <w:sz w:val="20"/>
+    </w:rPr>
+  </w:style>
+  <w:style w:type="character" w:styleId="ListLabel1203">
+    <w:name w:val="ListLabel 1203"/>
+    <w:qFormat/>
+    <w:rPr>
+      <w:rFonts w:ascii="Times New Roman" w:hAnsi="Times New Roman" w:cs="Courier New"/>
+      <w:sz w:val="20"/>
+    </w:rPr>
+  </w:style>
+  <w:style w:type="character" w:styleId="ListLabel1204">
+    <w:name w:val="ListLabel 1204"/>
+    <w:qFormat/>
+    <w:rPr>
+      <w:rFonts w:cs="Wingdings"/>
+    </w:rPr>
+  </w:style>
+  <w:style w:type="character" w:styleId="ListLabel1205">
+    <w:name w:val="ListLabel 1205"/>
+    <w:qFormat/>
+    <w:rPr>
+      <w:rFonts w:cs="Symbol"/>
+    </w:rPr>
+  </w:style>
+  <w:style w:type="character" w:styleId="ListLabel1206">
+    <w:name w:val="ListLabel 1206"/>
+    <w:qFormat/>
+    <w:rPr>
+      <w:rFonts w:cs="Courier New"/>
+    </w:rPr>
+  </w:style>
+  <w:style w:type="character" w:styleId="ListLabel1207">
+    <w:name w:val="ListLabel 1207"/>
+    <w:qFormat/>
+    <w:rPr>
+      <w:rFonts w:cs="Wingdings"/>
+    </w:rPr>
+  </w:style>
+  <w:style w:type="character" w:styleId="ListLabel1208">
+    <w:name w:val="ListLabel 1208"/>
+    <w:qFormat/>
+    <w:rPr>
+      <w:rFonts w:cs="Symbol"/>
+    </w:rPr>
+  </w:style>
+  <w:style w:type="character" w:styleId="ListLabel1209">
+    <w:name w:val="ListLabel 1209"/>
+    <w:qFormat/>
+    <w:rPr>
+      <w:rFonts w:cs="Courier New"/>
+    </w:rPr>
+  </w:style>
+  <w:style w:type="character" w:styleId="ListLabel1210">
+    <w:name w:val="ListLabel 1210"/>
+    <w:qFormat/>
+    <w:rPr>
+      <w:rFonts w:cs="Wingdings"/>
+    </w:rPr>
+  </w:style>
+  <w:style w:type="character" w:styleId="ListLabel1211">
+    <w:name w:val="ListLabel 1211"/>
+    <w:qFormat/>
+    <w:rPr>
+      <w:rFonts w:ascii="Times New Roman" w:hAnsi="Times New Roman" w:cs="Symbol"/>
+      <w:sz w:val="20"/>
+    </w:rPr>
+  </w:style>
+  <w:style w:type="character" w:styleId="ListLabel1212">
+    <w:name w:val="ListLabel 1212"/>
+    <w:qFormat/>
+    <w:rPr>
+      <w:rFonts w:cs="Courier New"/>
+    </w:rPr>
+  </w:style>
+  <w:style w:type="character" w:styleId="ListLabel1213">
+    <w:name w:val="ListLabel 1213"/>
+    <w:qFormat/>
+    <w:rPr>
+      <w:rFonts w:cs="Wingdings"/>
+    </w:rPr>
+  </w:style>
+  <w:style w:type="character" w:styleId="ListLabel1214">
+    <w:name w:val="ListLabel 1214"/>
+    <w:qFormat/>
+    <w:rPr>
+      <w:rFonts w:cs="Symbol"/>
+    </w:rPr>
+  </w:style>
+  <w:style w:type="character" w:styleId="ListLabel1215">
+    <w:name w:val="ListLabel 1215"/>
+    <w:qFormat/>
+    <w:rPr>
+      <w:rFonts w:cs="Courier New"/>
+    </w:rPr>
+  </w:style>
+  <w:style w:type="character" w:styleId="ListLabel1216">
+    <w:name w:val="ListLabel 1216"/>
+    <w:qFormat/>
+    <w:rPr>
+      <w:rFonts w:cs="Wingdings"/>
+    </w:rPr>
+  </w:style>
+  <w:style w:type="character" w:styleId="ListLabel1217">
+    <w:name w:val="ListLabel 1217"/>
+    <w:qFormat/>
+    <w:rPr>
+      <w:rFonts w:cs="Symbol"/>
+    </w:rPr>
+  </w:style>
+  <w:style w:type="character" w:styleId="ListLabel1218">
+    <w:name w:val="ListLabel 1218"/>
+    <w:qFormat/>
+    <w:rPr>
+      <w:rFonts w:cs="Courier New"/>
+    </w:rPr>
+  </w:style>
+  <w:style w:type="character" w:styleId="ListLabel1219">
+    <w:name w:val="ListLabel 1219"/>
+    <w:qFormat/>
+    <w:rPr>
+      <w:rFonts w:cs="Wingdings"/>
+    </w:rPr>
+  </w:style>
+  <w:style w:type="character" w:styleId="ListLabel1220">
+    <w:name w:val="ListLabel 1220"/>
+    <w:qFormat/>
+    <w:rPr>
+      <w:rFonts w:ascii="Times New Roman" w:hAnsi="Times New Roman" w:cs="Symbol"/>
+      <w:sz w:val="20"/>
+    </w:rPr>
+  </w:style>
+  <w:style w:type="character" w:styleId="ListLabel1221">
+    <w:name w:val="ListLabel 1221"/>
+    <w:qFormat/>
+    <w:rPr>
+      <w:rFonts w:cs="Courier New"/>
+    </w:rPr>
+  </w:style>
+  <w:style w:type="character" w:styleId="ListLabel1222">
+    <w:name w:val="ListLabel 1222"/>
+    <w:qFormat/>
+    <w:rPr>
+      <w:rFonts w:cs="Wingdings"/>
+    </w:rPr>
+  </w:style>
+  <w:style w:type="character" w:styleId="ListLabel1223">
+    <w:name w:val="ListLabel 1223"/>
+    <w:qFormat/>
+    <w:rPr>
+      <w:rFonts w:cs="Symbol"/>
+    </w:rPr>
+  </w:style>
+  <w:style w:type="character" w:styleId="ListLabel1224">
+    <w:name w:val="ListLabel 1224"/>
+    <w:qFormat/>
+    <w:rPr>
+      <w:rFonts w:cs="Courier New"/>
+    </w:rPr>
+  </w:style>
+  <w:style w:type="character" w:styleId="ListLabel1225">
+    <w:name w:val="ListLabel 1225"/>
+    <w:qFormat/>
+    <w:rPr>
+      <w:rFonts w:cs="Wingdings"/>
+    </w:rPr>
+  </w:style>
+  <w:style w:type="character" w:styleId="ListLabel1226">
+    <w:name w:val="ListLabel 1226"/>
+    <w:qFormat/>
+    <w:rPr>
+      <w:rFonts w:cs="Symbol"/>
+    </w:rPr>
+  </w:style>
+  <w:style w:type="character" w:styleId="ListLabel1227">
+    <w:name w:val="ListLabel 1227"/>
+    <w:qFormat/>
+    <w:rPr>
+      <w:rFonts w:cs="Courier New"/>
+    </w:rPr>
+  </w:style>
+  <w:style w:type="character" w:styleId="ListLabel1228">
+    <w:name w:val="ListLabel 1228"/>
+    <w:qFormat/>
+    <w:rPr>
+      <w:rFonts w:cs="Wingdings"/>
+    </w:rPr>
+  </w:style>
+  <w:style w:type="character" w:styleId="ListLabel1229">
+    <w:name w:val="ListLabel 1229"/>
+    <w:qFormat/>
+    <w:rPr>
+      <w:rFonts w:cs="Symbol"/>
+    </w:rPr>
+  </w:style>
+  <w:style w:type="character" w:styleId="ListLabel1230">
+    <w:name w:val="ListLabel 1230"/>
+    <w:qFormat/>
+    <w:rPr>
+      <w:rFonts w:cs="Courier New"/>
+    </w:rPr>
+  </w:style>
+  <w:style w:type="character" w:styleId="ListLabel1231">
+    <w:name w:val="ListLabel 1231"/>
+    <w:qFormat/>
+    <w:rPr>
+      <w:rFonts w:cs="Wingdings"/>
+    </w:rPr>
+  </w:style>
+  <w:style w:type="character" w:styleId="ListLabel1232">
+    <w:name w:val="ListLabel 1232"/>
+    <w:qFormat/>
+    <w:rPr>
+      <w:rFonts w:ascii="Times New Roman" w:hAnsi="Times New Roman" w:cs="Symbol"/>
+      <w:sz w:val="20"/>
+    </w:rPr>
+  </w:style>
+  <w:style w:type="character" w:styleId="ListLabel1233">
+    <w:name w:val="ListLabel 1233"/>
+    <w:qFormat/>
+    <w:rPr>
+      <w:rFonts w:ascii="Times New Roman" w:hAnsi="Times New Roman" w:cs="Courier New"/>
+      <w:sz w:val="20"/>
+    </w:rPr>
+  </w:style>
+  <w:style w:type="character" w:styleId="ListLabel1234">
+    <w:name w:val="ListLabel 1234"/>
+    <w:qFormat/>
+    <w:rPr>
+      <w:rFonts w:cs="Wingdings"/>
+    </w:rPr>
+  </w:style>
+  <w:style w:type="character" w:styleId="ListLabel1235">
+    <w:name w:val="ListLabel 1235"/>
+    <w:qFormat/>
+    <w:rPr>
+      <w:rFonts w:cs="Symbol"/>
+    </w:rPr>
+  </w:style>
+  <w:style w:type="character" w:styleId="ListLabel1236">
+    <w:name w:val="ListLabel 1236"/>
+    <w:qFormat/>
+    <w:rPr>
+      <w:rFonts w:cs="Courier New"/>
+    </w:rPr>
+  </w:style>
+  <w:style w:type="character" w:styleId="ListLabel1237">
+    <w:name w:val="ListLabel 1237"/>
+    <w:qFormat/>
+    <w:rPr>
+      <w:rFonts w:cs="Wingdings"/>
+    </w:rPr>
+  </w:style>
+  <w:style w:type="character" w:styleId="ListLabel1238">
+    <w:name w:val="ListLabel 1238"/>
+    <w:qFormat/>
+    <w:rPr>
+      <w:rFonts w:ascii="Times New Roman" w:hAnsi="Times New Roman" w:cs="Symbol"/>
+      <w:sz w:val="20"/>
+    </w:rPr>
+  </w:style>
+  <w:style w:type="character" w:styleId="ListLabel1239">
+    <w:name w:val="ListLabel 1239"/>
+    <w:qFormat/>
+    <w:rPr>
+      <w:rFonts w:cs="Courier New"/>
+    </w:rPr>
+  </w:style>
+  <w:style w:type="character" w:styleId="ListLabel1240">
+    <w:name w:val="ListLabel 1240"/>
+    <w:qFormat/>
+    <w:rPr>
+      <w:rFonts w:cs="Wingdings"/>
+    </w:rPr>
+  </w:style>
+  <w:style w:type="character" w:styleId="ListLabel1241">
+    <w:name w:val="ListLabel 1241"/>
+    <w:qFormat/>
+    <w:rPr>
+      <w:rFonts w:cs="Symbol"/>
+    </w:rPr>
+  </w:style>
+  <w:style w:type="character" w:styleId="ListLabel1242">
+    <w:name w:val="ListLabel 1242"/>
+    <w:qFormat/>
+    <w:rPr>
+      <w:rFonts w:cs="Courier New"/>
+    </w:rPr>
+  </w:style>
+  <w:style w:type="character" w:styleId="ListLabel1243">
+    <w:name w:val="ListLabel 1243"/>
+    <w:qFormat/>
+    <w:rPr>
+      <w:rFonts w:cs="Wingdings"/>
+    </w:rPr>
+  </w:style>
+  <w:style w:type="character" w:styleId="ListLabel1244">
+    <w:name w:val="ListLabel 1244"/>
+    <w:qFormat/>
+    <w:rPr>
+      <w:rFonts w:cs="Symbol"/>
+    </w:rPr>
+  </w:style>
+  <w:style w:type="character" w:styleId="ListLabel1245">
+    <w:name w:val="ListLabel 1245"/>
+    <w:qFormat/>
+    <w:rPr>
+      <w:rFonts w:cs="Courier New"/>
+    </w:rPr>
+  </w:style>
+  <w:style w:type="character" w:styleId="ListLabel1246">
+    <w:name w:val="ListLabel 1246"/>
+    <w:qFormat/>
+    <w:rPr>
+      <w:rFonts w:cs="Wingdings"/>
+    </w:rPr>
+  </w:style>
+  <w:style w:type="character" w:styleId="ListLabel1247">
+    <w:name w:val="ListLabel 1247"/>
+    <w:qFormat/>
+    <w:rPr>
+      <w:rFonts w:ascii="Times New Roman" w:hAnsi="Times New Roman" w:cs="Symbol"/>
+      <w:sz w:val="20"/>
+    </w:rPr>
+  </w:style>
+  <w:style w:type="character" w:styleId="ListLabel1248">
+    <w:name w:val="ListLabel 1248"/>
+    <w:qFormat/>
+    <w:rPr>
+      <w:rFonts w:cs="Courier New"/>
+    </w:rPr>
+  </w:style>
+  <w:style w:type="character" w:styleId="ListLabel1249">
+    <w:name w:val="ListLabel 1249"/>
+    <w:qFormat/>
+    <w:rPr>
+      <w:rFonts w:cs="Wingdings"/>
+    </w:rPr>
+  </w:style>
+  <w:style w:type="character" w:styleId="ListLabel1250">
+    <w:name w:val="ListLabel 1250"/>
+    <w:qFormat/>
+    <w:rPr>
+      <w:rFonts w:cs="Symbol"/>
+    </w:rPr>
+  </w:style>
+  <w:style w:type="character" w:styleId="ListLabel1251">
+    <w:name w:val="ListLabel 1251"/>
+    <w:qFormat/>
+    <w:rPr>
+      <w:rFonts w:cs="Courier New"/>
+    </w:rPr>
+  </w:style>
+  <w:style w:type="character" w:styleId="ListLabel1252">
+    <w:name w:val="ListLabel 1252"/>
+    <w:qFormat/>
+    <w:rPr>
+      <w:rFonts w:cs="Wingdings"/>
+    </w:rPr>
+  </w:style>
+  <w:style w:type="character" w:styleId="ListLabel1253">
+    <w:name w:val="ListLabel 1253"/>
+    <w:qFormat/>
+    <w:rPr>
+      <w:rFonts w:cs="Symbol"/>
+    </w:rPr>
+  </w:style>
+  <w:style w:type="character" w:styleId="ListLabel1254">
+    <w:name w:val="ListLabel 1254"/>
+    <w:qFormat/>
+    <w:rPr>
+      <w:rFonts w:cs="Courier New"/>
+    </w:rPr>
+  </w:style>
+  <w:style w:type="character" w:styleId="ListLabel1255">
+    <w:name w:val="ListLabel 1255"/>
+    <w:qFormat/>
+    <w:rPr>
+      <w:rFonts w:cs="Wingdings"/>
+    </w:rPr>
+  </w:style>
+  <w:style w:type="character" w:styleId="ListLabel1256">
+    <w:name w:val="ListLabel 1256"/>
+    <w:qFormat/>
+    <w:rPr>
+      <w:rFonts w:ascii="Times New Roman" w:hAnsi="Times New Roman"/>
+      <w:b w:val="false"/>
+      <w:bCs w:val="false"/>
+      <w:i w:val="false"/>
+      <w:color w:val="000000"/>
+      <w:sz w:val="20"/>
+    </w:rPr>
+  </w:style>
+  <w:style w:type="character" w:styleId="ListLabel1257">
+    <w:name w:val="ListLabel 1257"/>
     <w:qFormat/>
     <w:rPr>
       <w:rFonts w:ascii="Times New Roman" w:hAnsi="Times New Roman"/>

</xml_diff>

<commit_message>
cleaned out assets, updated cv
</commit_message>
<xml_diff>
--- a/assets/Ascha_CV.docx
+++ b/assets/Ascha_CV.docx
@@ -2768,20 +2768,62 @@
       <w:r>
         <w:rPr>
           <w:rFonts w:cs="Times New Roman" w:ascii="Times New Roman" w:hAnsi="Times New Roman"/>
-          <w:b/>
-          <w:bCs/>
-          <w:u w:val="none"/>
-        </w:rPr>
-        <w:t>Ascha MS</w:t>
-      </w:r>
-      <w:r>
-        <w:rPr>
-          <w:rFonts w:cs="Times New Roman" w:ascii="Times New Roman" w:hAnsi="Times New Roman"/>
           <w:b w:val="false"/>
           <w:bCs w:val="false"/>
           <w:u w:val="none"/>
         </w:rPr>
-        <w:t xml:space="preserve">, Saroufim P, Beno M, Barnholtz-Sloan JS. “Health Informatics and Big Data”. Case Western Reserve University School of Medicine, Systems and Scholarship Session 1, August 29 and 30. </w:t>
+        <w:t xml:space="preserve">Ascha MS. “Working with NHANES data in R: An interactive coding session”. Fundamentals of Clinical Information Systems, </w:t>
+      </w:r>
+      <w:r>
+        <w:rPr>
+          <w:rFonts w:cs="Times New Roman" w:ascii="Times New Roman" w:hAnsi="Times New Roman"/>
+          <w:b w:val="false"/>
+          <w:bCs w:val="false"/>
+          <w:u w:val="none"/>
+        </w:rPr>
+        <w:t>Systems Biology, Case Western Reserve University. October 3, 2017. Instructor: Colin Drummond.  https://gist.github.com/mustafaascha/4fdf4a9971f957f6bd0dfe10b3563a12</w:t>
+        <w:br/>
+      </w:r>
+    </w:p>
+    <w:p>
+      <w:pPr>
+        <w:pStyle w:val="Normal"/>
+        <w:numPr>
+          <w:ilvl w:val="0"/>
+          <w:numId w:val="13"/>
+        </w:numPr>
+        <w:spacing w:before="0" w:after="3"/>
+        <w:rPr/>
+      </w:pPr>
+      <w:r>
+        <w:rPr>
+          <w:rFonts w:cs="Times New Roman" w:ascii="Times New Roman" w:hAnsi="Times New Roman"/>
+          <w:b w:val="false"/>
+          <w:bCs w:val="false"/>
+          <w:u w:val="none"/>
+        </w:rPr>
+        <w:t>Ascha MS. “Finding data and working with it in R: An interactive coding session”. Fundamentals of Clinical Information Systems, Systems Biology, Case Western Reserve University. October 2, 2018. Instructor: Colin Drummond. https://gist.github.com/mustafaascha/1812b1d13c6b5b9b4564c323c47c1c70</w:t>
+        <w:br/>
+      </w:r>
+    </w:p>
+    <w:p>
+      <w:pPr>
+        <w:pStyle w:val="Normal"/>
+        <w:numPr>
+          <w:ilvl w:val="0"/>
+          <w:numId w:val="13"/>
+        </w:numPr>
+        <w:spacing w:before="0" w:after="3"/>
+        <w:rPr/>
+      </w:pPr>
+      <w:r>
+        <w:rPr>
+          <w:rFonts w:cs="Times New Roman" w:ascii="Times New Roman" w:hAnsi="Times New Roman"/>
+          <w:b w:val="false"/>
+          <w:bCs w:val="false"/>
+          <w:u w:val="none"/>
+        </w:rPr>
+        <w:t xml:space="preserve">Ascha MS, Saroufim P, Beno M, Barnholtz-Sloan JS. “Health Informatics and Big Data”. Case Western Reserve University School of Medicine, Systems and Scholarship Session 1, August 29 and 30. </w:t>
       </w:r>
     </w:p>
     <w:p>
@@ -3496,31 +3538,7 @@
         <w:rPr>
           <w:rFonts w:ascii="Times New Roman" w:hAnsi="Times New Roman"/>
         </w:rPr>
-        <w:t xml:space="preserve">Case Western Reserve University </w:t>
-      </w:r>
-      <w:r>
-        <w:rPr>
-          <w:rFonts w:ascii="Times New Roman" w:hAnsi="Times New Roman"/>
-        </w:rPr>
-        <w:t xml:space="preserve">Irwin H. </w:t>
-      </w:r>
-      <w:r>
-        <w:rPr>
-          <w:rFonts w:ascii="Times New Roman" w:hAnsi="Times New Roman"/>
-        </w:rPr>
-        <w:t xml:space="preserve">Lepow </w:t>
-      </w:r>
-      <w:r>
-        <w:rPr>
-          <w:rFonts w:ascii="Times New Roman" w:hAnsi="Times New Roman"/>
-        </w:rPr>
-        <w:t xml:space="preserve">Medical Student Research </w:t>
-      </w:r>
-      <w:r>
-        <w:rPr>
-          <w:rFonts w:ascii="Times New Roman" w:hAnsi="Times New Roman"/>
-        </w:rPr>
-        <w:t>Day</w:t>
+        <w:t>Case Western Reserve University Irwin H. Lepow Medical Student Research Day</w:t>
       </w:r>
       <w:bookmarkEnd w:id="4"/>
       <w:r>
@@ -3576,31 +3594,7 @@
         <w:rPr>
           <w:rFonts w:ascii="Times New Roman" w:hAnsi="Times New Roman"/>
         </w:rPr>
-        <w:t xml:space="preserve">, Manzoor NF, Gupta A, Semaan M, Megerian C, Otteson T. “Air-bone gap in patients with enlarged vestibular aqueduct”. Case Western Reserve University </w:t>
-      </w:r>
-      <w:r>
-        <w:rPr>
-          <w:rFonts w:ascii="Times New Roman" w:hAnsi="Times New Roman"/>
-        </w:rPr>
-        <w:t xml:space="preserve">Irwin H. </w:t>
-      </w:r>
-      <w:r>
-        <w:rPr>
-          <w:rFonts w:ascii="Times New Roman" w:hAnsi="Times New Roman"/>
-        </w:rPr>
-        <w:t xml:space="preserve">Lepow </w:t>
-      </w:r>
-      <w:r>
-        <w:rPr>
-          <w:rFonts w:ascii="Times New Roman" w:hAnsi="Times New Roman"/>
-        </w:rPr>
-        <w:t xml:space="preserve">Medical Student Research </w:t>
-      </w:r>
-      <w:r>
-        <w:rPr>
-          <w:rFonts w:ascii="Times New Roman" w:hAnsi="Times New Roman"/>
-        </w:rPr>
-        <w:t xml:space="preserve">Day. August 2017. Presented by Johnson A. </w:t>
+        <w:t xml:space="preserve">, Manzoor NF, Gupta A, Semaan M, Megerian C, Otteson T. “Air-bone gap in patients with enlarged vestibular aqueduct”. Case Western Reserve University Irwin H. Lepow Medical Student Research Day. August 2017. Presented by Johnson A. </w:t>
         <w:br/>
       </w:r>
     </w:p>
@@ -3631,31 +3625,7 @@
         <w:rPr>
           <w:rFonts w:eastAsia="Caladea-Regular" w:cs="Times New Roman" w:ascii="Times New Roman" w:hAnsi="Times New Roman"/>
         </w:rPr>
-        <w:t xml:space="preserve">, Manzoor NF, Gupta A, Semaan M, Megerian C, Otteson T. “Hearing loss in enlarged vestibular aqueduct and incomplete partition type II. Case Western Reserve University </w:t>
-      </w:r>
-      <w:r>
-        <w:rPr>
-          <w:rFonts w:eastAsia="Caladea-Regular" w:cs="Times New Roman" w:ascii="Times New Roman" w:hAnsi="Times New Roman"/>
-        </w:rPr>
-        <w:t xml:space="preserve">Irwin H. </w:t>
-      </w:r>
-      <w:r>
-        <w:rPr>
-          <w:rFonts w:eastAsia="Caladea-Regular" w:cs="Times New Roman" w:ascii="Times New Roman" w:hAnsi="Times New Roman"/>
-        </w:rPr>
-        <w:t xml:space="preserve">Lepow </w:t>
-      </w:r>
-      <w:r>
-        <w:rPr>
-          <w:rFonts w:eastAsia="Caladea-Regular" w:cs="Times New Roman" w:ascii="Times New Roman" w:hAnsi="Times New Roman"/>
-        </w:rPr>
-        <w:t xml:space="preserve">Medical Student Research </w:t>
-      </w:r>
-      <w:r>
-        <w:rPr>
-          <w:rFonts w:eastAsia="Caladea-Regular" w:cs="Times New Roman" w:ascii="Times New Roman" w:hAnsi="Times New Roman"/>
-        </w:rPr>
-        <w:t>Day</w:t>
+        <w:t>, Manzoor NF, Gupta A, Semaan M, Megerian C, Otteson T. “Hearing loss in enlarged vestibular aqueduct and incomplete partition type II. Case Western Reserve University Irwin H. Lepow Medical Student Research Day</w:t>
       </w:r>
       <w:r>
         <w:rPr>
@@ -3722,31 +3692,7 @@
         <w:rPr>
           <w:rFonts w:eastAsia="Caladea-Regular" w:cs="Times New Roman" w:ascii="Times New Roman" w:hAnsi="Times New Roman"/>
         </w:rPr>
-        <w:t xml:space="preserve">, Tripi PA, Reeves, HM, Downes, KA, Ahuja S, Rotta AT, Tomei, K . Striving for Transfusion-Free Open Cranial Vault Remodeling: A Novel Protocol. Case Western Reserve University </w:t>
-      </w:r>
-      <w:r>
-        <w:rPr>
-          <w:rFonts w:eastAsia="Caladea-Regular" w:cs="Times New Roman" w:ascii="Times New Roman" w:hAnsi="Times New Roman"/>
-        </w:rPr>
-        <w:t xml:space="preserve">Irwin H. </w:t>
-      </w:r>
-      <w:r>
-        <w:rPr>
-          <w:rFonts w:eastAsia="Caladea-Regular" w:cs="Times New Roman" w:ascii="Times New Roman" w:hAnsi="Times New Roman"/>
-        </w:rPr>
-        <w:t xml:space="preserve">Lepow </w:t>
-      </w:r>
-      <w:r>
-        <w:rPr>
-          <w:rFonts w:eastAsia="Caladea-Regular" w:cs="Times New Roman" w:ascii="Times New Roman" w:hAnsi="Times New Roman"/>
-        </w:rPr>
-        <w:t xml:space="preserve">Medical Student Research </w:t>
-      </w:r>
-      <w:r>
-        <w:rPr>
-          <w:rFonts w:eastAsia="Caladea-Regular" w:cs="Times New Roman" w:ascii="Times New Roman" w:hAnsi="Times New Roman"/>
-        </w:rPr>
-        <w:t>Day</w:t>
+        <w:t>, Tripi PA, Reeves, HM, Downes, KA, Ahuja S, Rotta AT, Tomei, K . Striving for Transfusion-Free Open Cranial Vault Remodeling: A Novel Protocol. Case Western Reserve University Irwin H. Lepow Medical Student Research Day</w:t>
       </w:r>
       <w:r>
         <w:rPr>
@@ -3996,19 +3942,7 @@
         <w:rPr>
           <w:rFonts w:ascii="Times New Roman" w:hAnsi="Times New Roman"/>
         </w:rPr>
-        <w:t xml:space="preserve">, Sloan A, Kruchko C,  Barnholtz-Sloan  JS. Bevacizumab for the treatment of lung cancer with brain metastases. </w:t>
-      </w:r>
-      <w:r>
-        <w:rPr>
-          <w:rFonts w:ascii="Times New Roman" w:hAnsi="Times New Roman"/>
-        </w:rPr>
-        <w:t>Irwin H. Lepow Medical Student Research Day, Case Western Reserve University, September 20, 2018. Cleveland, Ohio.</w:t>
-      </w:r>
-      <w:r>
-        <w:rPr>
-          <w:rFonts w:ascii="Times New Roman" w:hAnsi="Times New Roman"/>
-        </w:rPr>
-        <w:t xml:space="preserve"> Presented by Wang JF. </w:t>
+        <w:t xml:space="preserve">, Sloan A, Kruchko C,  Barnholtz-Sloan  JS. Bevacizumab for the treatment of lung cancer with brain metastases. Irwin H. Lepow Medical Student Research Day, Case Western Reserve University, September 20, 2018. Cleveland, Ohio. Presented by Wang JF. </w:t>
         <w:br/>
       </w:r>
     </w:p>
@@ -16794,6 +16728,496 @@
   </w:style>
   <w:style w:type="character" w:styleId="ListLabel1323">
     <w:name w:val="ListLabel 1323"/>
+    <w:qFormat/>
+    <w:rPr>
+      <w:rFonts w:ascii="Times New Roman" w:hAnsi="Times New Roman"/>
+      <w:b w:val="false"/>
+      <w:sz w:val="20"/>
+    </w:rPr>
+  </w:style>
+  <w:style w:type="character" w:styleId="ListLabel1324">
+    <w:name w:val="ListLabel 1324"/>
+    <w:qFormat/>
+    <w:rPr>
+      <w:rFonts w:eastAsia="Times New Roman" w:cs="Times New Roman"/>
+      <w:b w:val="false"/>
+      <w:i w:val="false"/>
+      <w:strike w:val="false"/>
+      <w:dstrike w:val="false"/>
+      <w:color w:val="000000"/>
+      <w:position w:val="0"/>
+      <w:sz w:val="24"/>
+      <w:sz w:val="24"/>
+      <w:szCs w:val="24"/>
+      <w:highlight w:val="white"/>
+      <w:u w:val="none"/>
+      <w:vertAlign w:val="baseline"/>
+    </w:rPr>
+  </w:style>
+  <w:style w:type="character" w:styleId="ListLabel1325">
+    <w:name w:val="ListLabel 1325"/>
+    <w:qFormat/>
+    <w:rPr>
+      <w:rFonts w:ascii="Times New Roman" w:hAnsi="Times New Roman" w:cs="Symbol"/>
+      <w:sz w:val="20"/>
+    </w:rPr>
+  </w:style>
+  <w:style w:type="character" w:styleId="ListLabel1326">
+    <w:name w:val="ListLabel 1326"/>
+    <w:qFormat/>
+    <w:rPr>
+      <w:rFonts w:cs="Courier New"/>
+    </w:rPr>
+  </w:style>
+  <w:style w:type="character" w:styleId="ListLabel1327">
+    <w:name w:val="ListLabel 1327"/>
+    <w:qFormat/>
+    <w:rPr>
+      <w:rFonts w:cs="Wingdings"/>
+    </w:rPr>
+  </w:style>
+  <w:style w:type="character" w:styleId="ListLabel1328">
+    <w:name w:val="ListLabel 1328"/>
+    <w:qFormat/>
+    <w:rPr>
+      <w:rFonts w:cs="Symbol"/>
+    </w:rPr>
+  </w:style>
+  <w:style w:type="character" w:styleId="ListLabel1329">
+    <w:name w:val="ListLabel 1329"/>
+    <w:qFormat/>
+    <w:rPr>
+      <w:rFonts w:cs="Courier New"/>
+    </w:rPr>
+  </w:style>
+  <w:style w:type="character" w:styleId="ListLabel1330">
+    <w:name w:val="ListLabel 1330"/>
+    <w:qFormat/>
+    <w:rPr>
+      <w:rFonts w:cs="Wingdings"/>
+    </w:rPr>
+  </w:style>
+  <w:style w:type="character" w:styleId="ListLabel1331">
+    <w:name w:val="ListLabel 1331"/>
+    <w:qFormat/>
+    <w:rPr>
+      <w:rFonts w:cs="Symbol"/>
+    </w:rPr>
+  </w:style>
+  <w:style w:type="character" w:styleId="ListLabel1332">
+    <w:name w:val="ListLabel 1332"/>
+    <w:qFormat/>
+    <w:rPr>
+      <w:rFonts w:cs="Courier New"/>
+    </w:rPr>
+  </w:style>
+  <w:style w:type="character" w:styleId="ListLabel1333">
+    <w:name w:val="ListLabel 1333"/>
+    <w:qFormat/>
+    <w:rPr>
+      <w:rFonts w:cs="Wingdings"/>
+    </w:rPr>
+  </w:style>
+  <w:style w:type="character" w:styleId="ListLabel1334">
+    <w:name w:val="ListLabel 1334"/>
+    <w:qFormat/>
+    <w:rPr>
+      <w:rFonts w:ascii="Times New Roman" w:hAnsi="Times New Roman" w:cs="Symbol"/>
+      <w:sz w:val="20"/>
+    </w:rPr>
+  </w:style>
+  <w:style w:type="character" w:styleId="ListLabel1335">
+    <w:name w:val="ListLabel 1335"/>
+    <w:qFormat/>
+    <w:rPr>
+      <w:rFonts w:ascii="Times New Roman" w:hAnsi="Times New Roman" w:cs="Courier New"/>
+      <w:sz w:val="20"/>
+    </w:rPr>
+  </w:style>
+  <w:style w:type="character" w:styleId="ListLabel1336">
+    <w:name w:val="ListLabel 1336"/>
+    <w:qFormat/>
+    <w:rPr>
+      <w:rFonts w:cs="Wingdings"/>
+    </w:rPr>
+  </w:style>
+  <w:style w:type="character" w:styleId="ListLabel1337">
+    <w:name w:val="ListLabel 1337"/>
+    <w:qFormat/>
+    <w:rPr>
+      <w:rFonts w:cs="Symbol"/>
+    </w:rPr>
+  </w:style>
+  <w:style w:type="character" w:styleId="ListLabel1338">
+    <w:name w:val="ListLabel 1338"/>
+    <w:qFormat/>
+    <w:rPr>
+      <w:rFonts w:cs="Courier New"/>
+    </w:rPr>
+  </w:style>
+  <w:style w:type="character" w:styleId="ListLabel1339">
+    <w:name w:val="ListLabel 1339"/>
+    <w:qFormat/>
+    <w:rPr>
+      <w:rFonts w:cs="Wingdings"/>
+    </w:rPr>
+  </w:style>
+  <w:style w:type="character" w:styleId="ListLabel1340">
+    <w:name w:val="ListLabel 1340"/>
+    <w:qFormat/>
+    <w:rPr>
+      <w:rFonts w:cs="Symbol"/>
+    </w:rPr>
+  </w:style>
+  <w:style w:type="character" w:styleId="ListLabel1341">
+    <w:name w:val="ListLabel 1341"/>
+    <w:qFormat/>
+    <w:rPr>
+      <w:rFonts w:cs="Courier New"/>
+    </w:rPr>
+  </w:style>
+  <w:style w:type="character" w:styleId="ListLabel1342">
+    <w:name w:val="ListLabel 1342"/>
+    <w:qFormat/>
+    <w:rPr>
+      <w:rFonts w:cs="Wingdings"/>
+    </w:rPr>
+  </w:style>
+  <w:style w:type="character" w:styleId="ListLabel1343">
+    <w:name w:val="ListLabel 1343"/>
+    <w:qFormat/>
+    <w:rPr>
+      <w:rFonts w:ascii="Times New Roman" w:hAnsi="Times New Roman" w:cs="Symbol"/>
+      <w:sz w:val="20"/>
+    </w:rPr>
+  </w:style>
+  <w:style w:type="character" w:styleId="ListLabel1344">
+    <w:name w:val="ListLabel 1344"/>
+    <w:qFormat/>
+    <w:rPr>
+      <w:rFonts w:cs="Courier New"/>
+    </w:rPr>
+  </w:style>
+  <w:style w:type="character" w:styleId="ListLabel1345">
+    <w:name w:val="ListLabel 1345"/>
+    <w:qFormat/>
+    <w:rPr>
+      <w:rFonts w:cs="Wingdings"/>
+    </w:rPr>
+  </w:style>
+  <w:style w:type="character" w:styleId="ListLabel1346">
+    <w:name w:val="ListLabel 1346"/>
+    <w:qFormat/>
+    <w:rPr>
+      <w:rFonts w:cs="Symbol"/>
+    </w:rPr>
+  </w:style>
+  <w:style w:type="character" w:styleId="ListLabel1347">
+    <w:name w:val="ListLabel 1347"/>
+    <w:qFormat/>
+    <w:rPr>
+      <w:rFonts w:cs="Courier New"/>
+    </w:rPr>
+  </w:style>
+  <w:style w:type="character" w:styleId="ListLabel1348">
+    <w:name w:val="ListLabel 1348"/>
+    <w:qFormat/>
+    <w:rPr>
+      <w:rFonts w:cs="Wingdings"/>
+    </w:rPr>
+  </w:style>
+  <w:style w:type="character" w:styleId="ListLabel1349">
+    <w:name w:val="ListLabel 1349"/>
+    <w:qFormat/>
+    <w:rPr>
+      <w:rFonts w:cs="Symbol"/>
+    </w:rPr>
+  </w:style>
+  <w:style w:type="character" w:styleId="ListLabel1350">
+    <w:name w:val="ListLabel 1350"/>
+    <w:qFormat/>
+    <w:rPr>
+      <w:rFonts w:cs="Courier New"/>
+    </w:rPr>
+  </w:style>
+  <w:style w:type="character" w:styleId="ListLabel1351">
+    <w:name w:val="ListLabel 1351"/>
+    <w:qFormat/>
+    <w:rPr>
+      <w:rFonts w:cs="Wingdings"/>
+    </w:rPr>
+  </w:style>
+  <w:style w:type="character" w:styleId="ListLabel1352">
+    <w:name w:val="ListLabel 1352"/>
+    <w:qFormat/>
+    <w:rPr>
+      <w:rFonts w:ascii="Times New Roman" w:hAnsi="Times New Roman" w:cs="Symbol"/>
+      <w:sz w:val="20"/>
+    </w:rPr>
+  </w:style>
+  <w:style w:type="character" w:styleId="ListLabel1353">
+    <w:name w:val="ListLabel 1353"/>
+    <w:qFormat/>
+    <w:rPr>
+      <w:rFonts w:cs="Courier New"/>
+    </w:rPr>
+  </w:style>
+  <w:style w:type="character" w:styleId="ListLabel1354">
+    <w:name w:val="ListLabel 1354"/>
+    <w:qFormat/>
+    <w:rPr>
+      <w:rFonts w:cs="Wingdings"/>
+    </w:rPr>
+  </w:style>
+  <w:style w:type="character" w:styleId="ListLabel1355">
+    <w:name w:val="ListLabel 1355"/>
+    <w:qFormat/>
+    <w:rPr>
+      <w:rFonts w:cs="Symbol"/>
+    </w:rPr>
+  </w:style>
+  <w:style w:type="character" w:styleId="ListLabel1356">
+    <w:name w:val="ListLabel 1356"/>
+    <w:qFormat/>
+    <w:rPr>
+      <w:rFonts w:cs="Courier New"/>
+    </w:rPr>
+  </w:style>
+  <w:style w:type="character" w:styleId="ListLabel1357">
+    <w:name w:val="ListLabel 1357"/>
+    <w:qFormat/>
+    <w:rPr>
+      <w:rFonts w:cs="Wingdings"/>
+    </w:rPr>
+  </w:style>
+  <w:style w:type="character" w:styleId="ListLabel1358">
+    <w:name w:val="ListLabel 1358"/>
+    <w:qFormat/>
+    <w:rPr>
+      <w:rFonts w:cs="Symbol"/>
+    </w:rPr>
+  </w:style>
+  <w:style w:type="character" w:styleId="ListLabel1359">
+    <w:name w:val="ListLabel 1359"/>
+    <w:qFormat/>
+    <w:rPr>
+      <w:rFonts w:cs="Courier New"/>
+    </w:rPr>
+  </w:style>
+  <w:style w:type="character" w:styleId="ListLabel1360">
+    <w:name w:val="ListLabel 1360"/>
+    <w:qFormat/>
+    <w:rPr>
+      <w:rFonts w:cs="Wingdings"/>
+    </w:rPr>
+  </w:style>
+  <w:style w:type="character" w:styleId="ListLabel1361">
+    <w:name w:val="ListLabel 1361"/>
+    <w:qFormat/>
+    <w:rPr>
+      <w:rFonts w:cs="Symbol"/>
+    </w:rPr>
+  </w:style>
+  <w:style w:type="character" w:styleId="ListLabel1362">
+    <w:name w:val="ListLabel 1362"/>
+    <w:qFormat/>
+    <w:rPr>
+      <w:rFonts w:cs="Courier New"/>
+    </w:rPr>
+  </w:style>
+  <w:style w:type="character" w:styleId="ListLabel1363">
+    <w:name w:val="ListLabel 1363"/>
+    <w:qFormat/>
+    <w:rPr>
+      <w:rFonts w:cs="Wingdings"/>
+    </w:rPr>
+  </w:style>
+  <w:style w:type="character" w:styleId="ListLabel1364">
+    <w:name w:val="ListLabel 1364"/>
+    <w:qFormat/>
+    <w:rPr>
+      <w:rFonts w:ascii="Times New Roman" w:hAnsi="Times New Roman" w:cs="Symbol"/>
+      <w:sz w:val="20"/>
+    </w:rPr>
+  </w:style>
+  <w:style w:type="character" w:styleId="ListLabel1365">
+    <w:name w:val="ListLabel 1365"/>
+    <w:qFormat/>
+    <w:rPr>
+      <w:rFonts w:ascii="Times New Roman" w:hAnsi="Times New Roman" w:cs="Courier New"/>
+      <w:sz w:val="20"/>
+    </w:rPr>
+  </w:style>
+  <w:style w:type="character" w:styleId="ListLabel1366">
+    <w:name w:val="ListLabel 1366"/>
+    <w:qFormat/>
+    <w:rPr>
+      <w:rFonts w:cs="Wingdings"/>
+    </w:rPr>
+  </w:style>
+  <w:style w:type="character" w:styleId="ListLabel1367">
+    <w:name w:val="ListLabel 1367"/>
+    <w:qFormat/>
+    <w:rPr>
+      <w:rFonts w:cs="Symbol"/>
+    </w:rPr>
+  </w:style>
+  <w:style w:type="character" w:styleId="ListLabel1368">
+    <w:name w:val="ListLabel 1368"/>
+    <w:qFormat/>
+    <w:rPr>
+      <w:rFonts w:cs="Courier New"/>
+    </w:rPr>
+  </w:style>
+  <w:style w:type="character" w:styleId="ListLabel1369">
+    <w:name w:val="ListLabel 1369"/>
+    <w:qFormat/>
+    <w:rPr>
+      <w:rFonts w:cs="Wingdings"/>
+    </w:rPr>
+  </w:style>
+  <w:style w:type="character" w:styleId="ListLabel1370">
+    <w:name w:val="ListLabel 1370"/>
+    <w:qFormat/>
+    <w:rPr>
+      <w:rFonts w:ascii="Times New Roman" w:hAnsi="Times New Roman" w:cs="Symbol"/>
+      <w:sz w:val="20"/>
+    </w:rPr>
+  </w:style>
+  <w:style w:type="character" w:styleId="ListLabel1371">
+    <w:name w:val="ListLabel 1371"/>
+    <w:qFormat/>
+    <w:rPr>
+      <w:rFonts w:cs="Courier New"/>
+    </w:rPr>
+  </w:style>
+  <w:style w:type="character" w:styleId="ListLabel1372">
+    <w:name w:val="ListLabel 1372"/>
+    <w:qFormat/>
+    <w:rPr>
+      <w:rFonts w:cs="Wingdings"/>
+    </w:rPr>
+  </w:style>
+  <w:style w:type="character" w:styleId="ListLabel1373">
+    <w:name w:val="ListLabel 1373"/>
+    <w:qFormat/>
+    <w:rPr>
+      <w:rFonts w:cs="Symbol"/>
+    </w:rPr>
+  </w:style>
+  <w:style w:type="character" w:styleId="ListLabel1374">
+    <w:name w:val="ListLabel 1374"/>
+    <w:qFormat/>
+    <w:rPr>
+      <w:rFonts w:cs="Courier New"/>
+    </w:rPr>
+  </w:style>
+  <w:style w:type="character" w:styleId="ListLabel1375">
+    <w:name w:val="ListLabel 1375"/>
+    <w:qFormat/>
+    <w:rPr>
+      <w:rFonts w:cs="Wingdings"/>
+    </w:rPr>
+  </w:style>
+  <w:style w:type="character" w:styleId="ListLabel1376">
+    <w:name w:val="ListLabel 1376"/>
+    <w:qFormat/>
+    <w:rPr>
+      <w:rFonts w:cs="Symbol"/>
+    </w:rPr>
+  </w:style>
+  <w:style w:type="character" w:styleId="ListLabel1377">
+    <w:name w:val="ListLabel 1377"/>
+    <w:qFormat/>
+    <w:rPr>
+      <w:rFonts w:cs="Courier New"/>
+    </w:rPr>
+  </w:style>
+  <w:style w:type="character" w:styleId="ListLabel1378">
+    <w:name w:val="ListLabel 1378"/>
+    <w:qFormat/>
+    <w:rPr>
+      <w:rFonts w:cs="Wingdings"/>
+    </w:rPr>
+  </w:style>
+  <w:style w:type="character" w:styleId="ListLabel1379">
+    <w:name w:val="ListLabel 1379"/>
+    <w:qFormat/>
+    <w:rPr>
+      <w:rFonts w:ascii="Times New Roman" w:hAnsi="Times New Roman" w:cs="Symbol"/>
+      <w:sz w:val="20"/>
+    </w:rPr>
+  </w:style>
+  <w:style w:type="character" w:styleId="ListLabel1380">
+    <w:name w:val="ListLabel 1380"/>
+    <w:qFormat/>
+    <w:rPr>
+      <w:rFonts w:cs="Courier New"/>
+    </w:rPr>
+  </w:style>
+  <w:style w:type="character" w:styleId="ListLabel1381">
+    <w:name w:val="ListLabel 1381"/>
+    <w:qFormat/>
+    <w:rPr>
+      <w:rFonts w:cs="Wingdings"/>
+    </w:rPr>
+  </w:style>
+  <w:style w:type="character" w:styleId="ListLabel1382">
+    <w:name w:val="ListLabel 1382"/>
+    <w:qFormat/>
+    <w:rPr>
+      <w:rFonts w:cs="Symbol"/>
+    </w:rPr>
+  </w:style>
+  <w:style w:type="character" w:styleId="ListLabel1383">
+    <w:name w:val="ListLabel 1383"/>
+    <w:qFormat/>
+    <w:rPr>
+      <w:rFonts w:cs="Courier New"/>
+    </w:rPr>
+  </w:style>
+  <w:style w:type="character" w:styleId="ListLabel1384">
+    <w:name w:val="ListLabel 1384"/>
+    <w:qFormat/>
+    <w:rPr>
+      <w:rFonts w:cs="Wingdings"/>
+    </w:rPr>
+  </w:style>
+  <w:style w:type="character" w:styleId="ListLabel1385">
+    <w:name w:val="ListLabel 1385"/>
+    <w:qFormat/>
+    <w:rPr>
+      <w:rFonts w:cs="Symbol"/>
+    </w:rPr>
+  </w:style>
+  <w:style w:type="character" w:styleId="ListLabel1386">
+    <w:name w:val="ListLabel 1386"/>
+    <w:qFormat/>
+    <w:rPr>
+      <w:rFonts w:cs="Courier New"/>
+    </w:rPr>
+  </w:style>
+  <w:style w:type="character" w:styleId="ListLabel1387">
+    <w:name w:val="ListLabel 1387"/>
+    <w:qFormat/>
+    <w:rPr>
+      <w:rFonts w:cs="Wingdings"/>
+    </w:rPr>
+  </w:style>
+  <w:style w:type="character" w:styleId="ListLabel1388">
+    <w:name w:val="ListLabel 1388"/>
+    <w:qFormat/>
+    <w:rPr>
+      <w:rFonts w:ascii="Times New Roman" w:hAnsi="Times New Roman"/>
+      <w:b w:val="false"/>
+      <w:bCs w:val="false"/>
+      <w:i w:val="false"/>
+      <w:color w:val="000000"/>
+      <w:sz w:val="20"/>
+    </w:rPr>
+  </w:style>
+  <w:style w:type="character" w:styleId="ListLabel1389">
+    <w:name w:val="ListLabel 1389"/>
     <w:qFormat/>
     <w:rPr>
       <w:rFonts w:ascii="Times New Roman" w:hAnsi="Times New Roman"/>

</xml_diff>

<commit_message>
updated date on updated cv
</commit_message>
<xml_diff>
--- a/assets/Ascha_CV.docx
+++ b/assets/Ascha_CV.docx
@@ -2772,16 +2772,7 @@
           <w:bCs w:val="false"/>
           <w:u w:val="none"/>
         </w:rPr>
-        <w:t xml:space="preserve">Ascha MS. “Working with NHANES data in R: An interactive coding session”. Fundamentals of Clinical Information Systems, </w:t>
-      </w:r>
-      <w:r>
-        <w:rPr>
-          <w:rFonts w:cs="Times New Roman" w:ascii="Times New Roman" w:hAnsi="Times New Roman"/>
-          <w:b w:val="false"/>
-          <w:bCs w:val="false"/>
-          <w:u w:val="none"/>
-        </w:rPr>
-        <w:t>Systems Biology, Case Western Reserve University. October 3, 2017. Instructor: Colin Drummond.  https://gist.github.com/mustafaascha/4fdf4a9971f957f6bd0dfe10b3563a12</w:t>
+        <w:t>Ascha MS. “Working with NHANES data in R: An interactive coding session”. Fundamentals of Clinical Information Systems, Systems Biology, Case Western Reserve University. October 3, 2017. Instructor: Colin Drummond.  https://gist.github.com/mustafaascha/4fdf4a9971f957f6bd0dfe10b3563a12</w:t>
         <w:br/>
       </w:r>
     </w:p>
@@ -4884,7 +4875,15 @@
         <w:sz w:val="20"/>
         <w:szCs w:val="20"/>
       </w:rPr>
-      <w:t>August 4, 2018</w:t>
+      <w:t>October 3</w:t>
+    </w:r>
+    <w:r>
+      <w:rPr>
+        <w:rFonts w:cs="Times New Roman" w:ascii="Times New Roman" w:hAnsi="Times New Roman"/>
+        <w:sz w:val="20"/>
+        <w:szCs w:val="20"/>
+      </w:rPr>
+      <w:t>, 2018</w:t>
     </w:r>
   </w:p>
   <w:p>
@@ -17218,6 +17217,496 @@
   </w:style>
   <w:style w:type="character" w:styleId="ListLabel1389">
     <w:name w:val="ListLabel 1389"/>
+    <w:qFormat/>
+    <w:rPr>
+      <w:rFonts w:ascii="Times New Roman" w:hAnsi="Times New Roman"/>
+      <w:b w:val="false"/>
+      <w:sz w:val="20"/>
+    </w:rPr>
+  </w:style>
+  <w:style w:type="character" w:styleId="ListLabel1390">
+    <w:name w:val="ListLabel 1390"/>
+    <w:qFormat/>
+    <w:rPr>
+      <w:rFonts w:eastAsia="Times New Roman" w:cs="Times New Roman"/>
+      <w:b w:val="false"/>
+      <w:i w:val="false"/>
+      <w:strike w:val="false"/>
+      <w:dstrike w:val="false"/>
+      <w:color w:val="000000"/>
+      <w:position w:val="0"/>
+      <w:sz w:val="24"/>
+      <w:sz w:val="24"/>
+      <w:szCs w:val="24"/>
+      <w:highlight w:val="white"/>
+      <w:u w:val="none"/>
+      <w:vertAlign w:val="baseline"/>
+    </w:rPr>
+  </w:style>
+  <w:style w:type="character" w:styleId="ListLabel1391">
+    <w:name w:val="ListLabel 1391"/>
+    <w:qFormat/>
+    <w:rPr>
+      <w:rFonts w:ascii="Times New Roman" w:hAnsi="Times New Roman" w:cs="Symbol"/>
+      <w:sz w:val="20"/>
+    </w:rPr>
+  </w:style>
+  <w:style w:type="character" w:styleId="ListLabel1392">
+    <w:name w:val="ListLabel 1392"/>
+    <w:qFormat/>
+    <w:rPr>
+      <w:rFonts w:cs="Courier New"/>
+    </w:rPr>
+  </w:style>
+  <w:style w:type="character" w:styleId="ListLabel1393">
+    <w:name w:val="ListLabel 1393"/>
+    <w:qFormat/>
+    <w:rPr>
+      <w:rFonts w:cs="Wingdings"/>
+    </w:rPr>
+  </w:style>
+  <w:style w:type="character" w:styleId="ListLabel1394">
+    <w:name w:val="ListLabel 1394"/>
+    <w:qFormat/>
+    <w:rPr>
+      <w:rFonts w:cs="Symbol"/>
+    </w:rPr>
+  </w:style>
+  <w:style w:type="character" w:styleId="ListLabel1395">
+    <w:name w:val="ListLabel 1395"/>
+    <w:qFormat/>
+    <w:rPr>
+      <w:rFonts w:cs="Courier New"/>
+    </w:rPr>
+  </w:style>
+  <w:style w:type="character" w:styleId="ListLabel1396">
+    <w:name w:val="ListLabel 1396"/>
+    <w:qFormat/>
+    <w:rPr>
+      <w:rFonts w:cs="Wingdings"/>
+    </w:rPr>
+  </w:style>
+  <w:style w:type="character" w:styleId="ListLabel1397">
+    <w:name w:val="ListLabel 1397"/>
+    <w:qFormat/>
+    <w:rPr>
+      <w:rFonts w:cs="Symbol"/>
+    </w:rPr>
+  </w:style>
+  <w:style w:type="character" w:styleId="ListLabel1398">
+    <w:name w:val="ListLabel 1398"/>
+    <w:qFormat/>
+    <w:rPr>
+      <w:rFonts w:cs="Courier New"/>
+    </w:rPr>
+  </w:style>
+  <w:style w:type="character" w:styleId="ListLabel1399">
+    <w:name w:val="ListLabel 1399"/>
+    <w:qFormat/>
+    <w:rPr>
+      <w:rFonts w:cs="Wingdings"/>
+    </w:rPr>
+  </w:style>
+  <w:style w:type="character" w:styleId="ListLabel1400">
+    <w:name w:val="ListLabel 1400"/>
+    <w:qFormat/>
+    <w:rPr>
+      <w:rFonts w:ascii="Times New Roman" w:hAnsi="Times New Roman" w:cs="Symbol"/>
+      <w:sz w:val="20"/>
+    </w:rPr>
+  </w:style>
+  <w:style w:type="character" w:styleId="ListLabel1401">
+    <w:name w:val="ListLabel 1401"/>
+    <w:qFormat/>
+    <w:rPr>
+      <w:rFonts w:ascii="Times New Roman" w:hAnsi="Times New Roman" w:cs="Courier New"/>
+      <w:sz w:val="20"/>
+    </w:rPr>
+  </w:style>
+  <w:style w:type="character" w:styleId="ListLabel1402">
+    <w:name w:val="ListLabel 1402"/>
+    <w:qFormat/>
+    <w:rPr>
+      <w:rFonts w:cs="Wingdings"/>
+    </w:rPr>
+  </w:style>
+  <w:style w:type="character" w:styleId="ListLabel1403">
+    <w:name w:val="ListLabel 1403"/>
+    <w:qFormat/>
+    <w:rPr>
+      <w:rFonts w:cs="Symbol"/>
+    </w:rPr>
+  </w:style>
+  <w:style w:type="character" w:styleId="ListLabel1404">
+    <w:name w:val="ListLabel 1404"/>
+    <w:qFormat/>
+    <w:rPr>
+      <w:rFonts w:cs="Courier New"/>
+    </w:rPr>
+  </w:style>
+  <w:style w:type="character" w:styleId="ListLabel1405">
+    <w:name w:val="ListLabel 1405"/>
+    <w:qFormat/>
+    <w:rPr>
+      <w:rFonts w:cs="Wingdings"/>
+    </w:rPr>
+  </w:style>
+  <w:style w:type="character" w:styleId="ListLabel1406">
+    <w:name w:val="ListLabel 1406"/>
+    <w:qFormat/>
+    <w:rPr>
+      <w:rFonts w:cs="Symbol"/>
+    </w:rPr>
+  </w:style>
+  <w:style w:type="character" w:styleId="ListLabel1407">
+    <w:name w:val="ListLabel 1407"/>
+    <w:qFormat/>
+    <w:rPr>
+      <w:rFonts w:cs="Courier New"/>
+    </w:rPr>
+  </w:style>
+  <w:style w:type="character" w:styleId="ListLabel1408">
+    <w:name w:val="ListLabel 1408"/>
+    <w:qFormat/>
+    <w:rPr>
+      <w:rFonts w:cs="Wingdings"/>
+    </w:rPr>
+  </w:style>
+  <w:style w:type="character" w:styleId="ListLabel1409">
+    <w:name w:val="ListLabel 1409"/>
+    <w:qFormat/>
+    <w:rPr>
+      <w:rFonts w:ascii="Times New Roman" w:hAnsi="Times New Roman" w:cs="Symbol"/>
+      <w:sz w:val="20"/>
+    </w:rPr>
+  </w:style>
+  <w:style w:type="character" w:styleId="ListLabel1410">
+    <w:name w:val="ListLabel 1410"/>
+    <w:qFormat/>
+    <w:rPr>
+      <w:rFonts w:cs="Courier New"/>
+    </w:rPr>
+  </w:style>
+  <w:style w:type="character" w:styleId="ListLabel1411">
+    <w:name w:val="ListLabel 1411"/>
+    <w:qFormat/>
+    <w:rPr>
+      <w:rFonts w:cs="Wingdings"/>
+    </w:rPr>
+  </w:style>
+  <w:style w:type="character" w:styleId="ListLabel1412">
+    <w:name w:val="ListLabel 1412"/>
+    <w:qFormat/>
+    <w:rPr>
+      <w:rFonts w:cs="Symbol"/>
+    </w:rPr>
+  </w:style>
+  <w:style w:type="character" w:styleId="ListLabel1413">
+    <w:name w:val="ListLabel 1413"/>
+    <w:qFormat/>
+    <w:rPr>
+      <w:rFonts w:cs="Courier New"/>
+    </w:rPr>
+  </w:style>
+  <w:style w:type="character" w:styleId="ListLabel1414">
+    <w:name w:val="ListLabel 1414"/>
+    <w:qFormat/>
+    <w:rPr>
+      <w:rFonts w:cs="Wingdings"/>
+    </w:rPr>
+  </w:style>
+  <w:style w:type="character" w:styleId="ListLabel1415">
+    <w:name w:val="ListLabel 1415"/>
+    <w:qFormat/>
+    <w:rPr>
+      <w:rFonts w:cs="Symbol"/>
+    </w:rPr>
+  </w:style>
+  <w:style w:type="character" w:styleId="ListLabel1416">
+    <w:name w:val="ListLabel 1416"/>
+    <w:qFormat/>
+    <w:rPr>
+      <w:rFonts w:cs="Courier New"/>
+    </w:rPr>
+  </w:style>
+  <w:style w:type="character" w:styleId="ListLabel1417">
+    <w:name w:val="ListLabel 1417"/>
+    <w:qFormat/>
+    <w:rPr>
+      <w:rFonts w:cs="Wingdings"/>
+    </w:rPr>
+  </w:style>
+  <w:style w:type="character" w:styleId="ListLabel1418">
+    <w:name w:val="ListLabel 1418"/>
+    <w:qFormat/>
+    <w:rPr>
+      <w:rFonts w:ascii="Times New Roman" w:hAnsi="Times New Roman" w:cs="Symbol"/>
+      <w:sz w:val="20"/>
+    </w:rPr>
+  </w:style>
+  <w:style w:type="character" w:styleId="ListLabel1419">
+    <w:name w:val="ListLabel 1419"/>
+    <w:qFormat/>
+    <w:rPr>
+      <w:rFonts w:cs="Courier New"/>
+    </w:rPr>
+  </w:style>
+  <w:style w:type="character" w:styleId="ListLabel1420">
+    <w:name w:val="ListLabel 1420"/>
+    <w:qFormat/>
+    <w:rPr>
+      <w:rFonts w:cs="Wingdings"/>
+    </w:rPr>
+  </w:style>
+  <w:style w:type="character" w:styleId="ListLabel1421">
+    <w:name w:val="ListLabel 1421"/>
+    <w:qFormat/>
+    <w:rPr>
+      <w:rFonts w:cs="Symbol"/>
+    </w:rPr>
+  </w:style>
+  <w:style w:type="character" w:styleId="ListLabel1422">
+    <w:name w:val="ListLabel 1422"/>
+    <w:qFormat/>
+    <w:rPr>
+      <w:rFonts w:cs="Courier New"/>
+    </w:rPr>
+  </w:style>
+  <w:style w:type="character" w:styleId="ListLabel1423">
+    <w:name w:val="ListLabel 1423"/>
+    <w:qFormat/>
+    <w:rPr>
+      <w:rFonts w:cs="Wingdings"/>
+    </w:rPr>
+  </w:style>
+  <w:style w:type="character" w:styleId="ListLabel1424">
+    <w:name w:val="ListLabel 1424"/>
+    <w:qFormat/>
+    <w:rPr>
+      <w:rFonts w:cs="Symbol"/>
+    </w:rPr>
+  </w:style>
+  <w:style w:type="character" w:styleId="ListLabel1425">
+    <w:name w:val="ListLabel 1425"/>
+    <w:qFormat/>
+    <w:rPr>
+      <w:rFonts w:cs="Courier New"/>
+    </w:rPr>
+  </w:style>
+  <w:style w:type="character" w:styleId="ListLabel1426">
+    <w:name w:val="ListLabel 1426"/>
+    <w:qFormat/>
+    <w:rPr>
+      <w:rFonts w:cs="Wingdings"/>
+    </w:rPr>
+  </w:style>
+  <w:style w:type="character" w:styleId="ListLabel1427">
+    <w:name w:val="ListLabel 1427"/>
+    <w:qFormat/>
+    <w:rPr>
+      <w:rFonts w:cs="Symbol"/>
+    </w:rPr>
+  </w:style>
+  <w:style w:type="character" w:styleId="ListLabel1428">
+    <w:name w:val="ListLabel 1428"/>
+    <w:qFormat/>
+    <w:rPr>
+      <w:rFonts w:cs="Courier New"/>
+    </w:rPr>
+  </w:style>
+  <w:style w:type="character" w:styleId="ListLabel1429">
+    <w:name w:val="ListLabel 1429"/>
+    <w:qFormat/>
+    <w:rPr>
+      <w:rFonts w:cs="Wingdings"/>
+    </w:rPr>
+  </w:style>
+  <w:style w:type="character" w:styleId="ListLabel1430">
+    <w:name w:val="ListLabel 1430"/>
+    <w:qFormat/>
+    <w:rPr>
+      <w:rFonts w:ascii="Times New Roman" w:hAnsi="Times New Roman" w:cs="Symbol"/>
+      <w:sz w:val="20"/>
+    </w:rPr>
+  </w:style>
+  <w:style w:type="character" w:styleId="ListLabel1431">
+    <w:name w:val="ListLabel 1431"/>
+    <w:qFormat/>
+    <w:rPr>
+      <w:rFonts w:ascii="Times New Roman" w:hAnsi="Times New Roman" w:cs="Courier New"/>
+      <w:sz w:val="20"/>
+    </w:rPr>
+  </w:style>
+  <w:style w:type="character" w:styleId="ListLabel1432">
+    <w:name w:val="ListLabel 1432"/>
+    <w:qFormat/>
+    <w:rPr>
+      <w:rFonts w:cs="Wingdings"/>
+    </w:rPr>
+  </w:style>
+  <w:style w:type="character" w:styleId="ListLabel1433">
+    <w:name w:val="ListLabel 1433"/>
+    <w:qFormat/>
+    <w:rPr>
+      <w:rFonts w:cs="Symbol"/>
+    </w:rPr>
+  </w:style>
+  <w:style w:type="character" w:styleId="ListLabel1434">
+    <w:name w:val="ListLabel 1434"/>
+    <w:qFormat/>
+    <w:rPr>
+      <w:rFonts w:cs="Courier New"/>
+    </w:rPr>
+  </w:style>
+  <w:style w:type="character" w:styleId="ListLabel1435">
+    <w:name w:val="ListLabel 1435"/>
+    <w:qFormat/>
+    <w:rPr>
+      <w:rFonts w:cs="Wingdings"/>
+    </w:rPr>
+  </w:style>
+  <w:style w:type="character" w:styleId="ListLabel1436">
+    <w:name w:val="ListLabel 1436"/>
+    <w:qFormat/>
+    <w:rPr>
+      <w:rFonts w:ascii="Times New Roman" w:hAnsi="Times New Roman" w:cs="Symbol"/>
+      <w:sz w:val="20"/>
+    </w:rPr>
+  </w:style>
+  <w:style w:type="character" w:styleId="ListLabel1437">
+    <w:name w:val="ListLabel 1437"/>
+    <w:qFormat/>
+    <w:rPr>
+      <w:rFonts w:cs="Courier New"/>
+    </w:rPr>
+  </w:style>
+  <w:style w:type="character" w:styleId="ListLabel1438">
+    <w:name w:val="ListLabel 1438"/>
+    <w:qFormat/>
+    <w:rPr>
+      <w:rFonts w:cs="Wingdings"/>
+    </w:rPr>
+  </w:style>
+  <w:style w:type="character" w:styleId="ListLabel1439">
+    <w:name w:val="ListLabel 1439"/>
+    <w:qFormat/>
+    <w:rPr>
+      <w:rFonts w:cs="Symbol"/>
+    </w:rPr>
+  </w:style>
+  <w:style w:type="character" w:styleId="ListLabel1440">
+    <w:name w:val="ListLabel 1440"/>
+    <w:qFormat/>
+    <w:rPr>
+      <w:rFonts w:cs="Courier New"/>
+    </w:rPr>
+  </w:style>
+  <w:style w:type="character" w:styleId="ListLabel1441">
+    <w:name w:val="ListLabel 1441"/>
+    <w:qFormat/>
+    <w:rPr>
+      <w:rFonts w:cs="Wingdings"/>
+    </w:rPr>
+  </w:style>
+  <w:style w:type="character" w:styleId="ListLabel1442">
+    <w:name w:val="ListLabel 1442"/>
+    <w:qFormat/>
+    <w:rPr>
+      <w:rFonts w:cs="Symbol"/>
+    </w:rPr>
+  </w:style>
+  <w:style w:type="character" w:styleId="ListLabel1443">
+    <w:name w:val="ListLabel 1443"/>
+    <w:qFormat/>
+    <w:rPr>
+      <w:rFonts w:cs="Courier New"/>
+    </w:rPr>
+  </w:style>
+  <w:style w:type="character" w:styleId="ListLabel1444">
+    <w:name w:val="ListLabel 1444"/>
+    <w:qFormat/>
+    <w:rPr>
+      <w:rFonts w:cs="Wingdings"/>
+    </w:rPr>
+  </w:style>
+  <w:style w:type="character" w:styleId="ListLabel1445">
+    <w:name w:val="ListLabel 1445"/>
+    <w:qFormat/>
+    <w:rPr>
+      <w:rFonts w:ascii="Times New Roman" w:hAnsi="Times New Roman" w:cs="Symbol"/>
+      <w:sz w:val="20"/>
+    </w:rPr>
+  </w:style>
+  <w:style w:type="character" w:styleId="ListLabel1446">
+    <w:name w:val="ListLabel 1446"/>
+    <w:qFormat/>
+    <w:rPr>
+      <w:rFonts w:cs="Courier New"/>
+    </w:rPr>
+  </w:style>
+  <w:style w:type="character" w:styleId="ListLabel1447">
+    <w:name w:val="ListLabel 1447"/>
+    <w:qFormat/>
+    <w:rPr>
+      <w:rFonts w:cs="Wingdings"/>
+    </w:rPr>
+  </w:style>
+  <w:style w:type="character" w:styleId="ListLabel1448">
+    <w:name w:val="ListLabel 1448"/>
+    <w:qFormat/>
+    <w:rPr>
+      <w:rFonts w:cs="Symbol"/>
+    </w:rPr>
+  </w:style>
+  <w:style w:type="character" w:styleId="ListLabel1449">
+    <w:name w:val="ListLabel 1449"/>
+    <w:qFormat/>
+    <w:rPr>
+      <w:rFonts w:cs="Courier New"/>
+    </w:rPr>
+  </w:style>
+  <w:style w:type="character" w:styleId="ListLabel1450">
+    <w:name w:val="ListLabel 1450"/>
+    <w:qFormat/>
+    <w:rPr>
+      <w:rFonts w:cs="Wingdings"/>
+    </w:rPr>
+  </w:style>
+  <w:style w:type="character" w:styleId="ListLabel1451">
+    <w:name w:val="ListLabel 1451"/>
+    <w:qFormat/>
+    <w:rPr>
+      <w:rFonts w:cs="Symbol"/>
+    </w:rPr>
+  </w:style>
+  <w:style w:type="character" w:styleId="ListLabel1452">
+    <w:name w:val="ListLabel 1452"/>
+    <w:qFormat/>
+    <w:rPr>
+      <w:rFonts w:cs="Courier New"/>
+    </w:rPr>
+  </w:style>
+  <w:style w:type="character" w:styleId="ListLabel1453">
+    <w:name w:val="ListLabel 1453"/>
+    <w:qFormat/>
+    <w:rPr>
+      <w:rFonts w:cs="Wingdings"/>
+    </w:rPr>
+  </w:style>
+  <w:style w:type="character" w:styleId="ListLabel1454">
+    <w:name w:val="ListLabel 1454"/>
+    <w:qFormat/>
+    <w:rPr>
+      <w:rFonts w:ascii="Times New Roman" w:hAnsi="Times New Roman"/>
+      <w:b w:val="false"/>
+      <w:bCs w:val="false"/>
+      <w:i w:val="false"/>
+      <w:color w:val="000000"/>
+      <w:sz w:val="20"/>
+    </w:rPr>
+  </w:style>
+  <w:style w:type="character" w:styleId="ListLabel1455">
+    <w:name w:val="ListLabel 1455"/>
     <w:qFormat/>
     <w:rPr>
       <w:rFonts w:ascii="Times New Roman" w:hAnsi="Times New Roman"/>

</xml_diff>